<commit_message>
Report proceeding to method-populating network
</commit_message>
<xml_diff>
--- a/Report.docx
+++ b/Report.docx
@@ -7,7 +7,10 @@
         <w:pStyle w:val="Title"/>
       </w:pPr>
       <w:r>
-        <w:t>Complex Networks Project Proposal</w:t>
+        <w:t xml:space="preserve">Complex Networks Project </w:t>
+      </w:r>
+      <w:r>
+        <w:t>Report</w:t>
       </w:r>
     </w:p>
     <w:p>
@@ -24,6 +27,13 @@
           <w:sz w:val="22"/>
         </w:rPr>
         <w:t>Modelling power grid network</w:t>
+      </w:r>
+      <w:r>
+        <w:rPr>
+          <w:rStyle w:val="Emphasis"/>
+          <w:sz w:val="22"/>
+        </w:rPr>
+        <w:t xml:space="preserve"> failures</w:t>
       </w:r>
     </w:p>
     <w:p>
@@ -133,12 +143,34 @@
           <w:rStyle w:val="Emphasis"/>
           <w:sz w:val="22"/>
         </w:rPr>
-        <w:t>31 January 2016</w:t>
+        <w:t>9</w:t>
+      </w:r>
+      <w:r>
+        <w:rPr>
+          <w:rStyle w:val="Emphasis"/>
+          <w:sz w:val="22"/>
+        </w:rPr>
+        <w:t xml:space="preserve"> </w:t>
+      </w:r>
+      <w:r>
+        <w:rPr>
+          <w:rStyle w:val="Emphasis"/>
+          <w:sz w:val="22"/>
+        </w:rPr>
+        <w:t>May</w:t>
+      </w:r>
+      <w:r>
+        <w:rPr>
+          <w:rStyle w:val="Emphasis"/>
+          <w:sz w:val="22"/>
+        </w:rPr>
+        <w:t xml:space="preserve"> 2016</w:t>
       </w:r>
     </w:p>
     <w:p/>
     <w:p>
       <w:pPr>
+        <w:spacing w:after="120"/>
         <w:jc w:val="both"/>
         <w:rPr>
           <w:rFonts w:ascii="Times New Roman" w:hAnsi="Times New Roman" w:cs="Times New Roman"/>
@@ -148,37 +180,55 @@
         <w:rPr>
           <w:rFonts w:ascii="Times New Roman" w:hAnsi="Times New Roman" w:cs="Times New Roman"/>
         </w:rPr>
-        <w:t>The aim of this document is to propose the project and initially plan the work to be carried</w:t>
-      </w:r>
-      <w:r>
-        <w:rPr>
-          <w:rFonts w:ascii="Times New Roman" w:hAnsi="Times New Roman" w:cs="Times New Roman"/>
-        </w:rPr>
-        <w:t xml:space="preserve"> out</w:t>
-      </w:r>
-      <w:r>
-        <w:rPr>
-          <w:rFonts w:ascii="Times New Roman" w:hAnsi="Times New Roman" w:cs="Times New Roman"/>
-        </w:rPr>
-        <w:t xml:space="preserve"> as a part of the Complex Networks (CN) course.</w:t>
-      </w:r>
-      <w:r>
-        <w:rPr>
-          <w:rFonts w:ascii="Times New Roman" w:hAnsi="Times New Roman" w:cs="Times New Roman"/>
-        </w:rPr>
-        <w:t xml:space="preserve"> The project to be completed as a part of the course </w:t>
-      </w:r>
-      <w:r>
-        <w:rPr>
-          <w:rFonts w:ascii="Times New Roman" w:hAnsi="Times New Roman" w:cs="Times New Roman"/>
-        </w:rPr>
-        <w:t>will</w:t>
-      </w:r>
-      <w:r>
-        <w:rPr>
-          <w:rFonts w:ascii="Times New Roman" w:hAnsi="Times New Roman" w:cs="Times New Roman"/>
-        </w:rPr>
-        <w:t xml:space="preserve"> incorporate the complex networks</w:t>
+        <w:t xml:space="preserve">The aim of this document is to </w:t>
+      </w:r>
+      <w:r>
+        <w:rPr>
+          <w:rFonts w:ascii="Times New Roman" w:hAnsi="Times New Roman" w:cs="Times New Roman"/>
+        </w:rPr>
+        <w:t>present the project completed</w:t>
+      </w:r>
+      <w:r>
+        <w:rPr>
+          <w:rFonts w:ascii="Times New Roman" w:hAnsi="Times New Roman" w:cs="Times New Roman"/>
+        </w:rPr>
+        <w:t xml:space="preserve"> </w:t>
+      </w:r>
+      <w:r>
+        <w:rPr>
+          <w:rFonts w:ascii="Times New Roman" w:hAnsi="Times New Roman" w:cs="Times New Roman"/>
+        </w:rPr>
+        <w:t>as a part of the Complex Networks (CN) course.</w:t>
+      </w:r>
+      <w:r>
+        <w:rPr>
+          <w:rFonts w:ascii="Times New Roman" w:hAnsi="Times New Roman" w:cs="Times New Roman"/>
+        </w:rPr>
+        <w:t xml:space="preserve"> The project </w:t>
+      </w:r>
+      <w:r>
+        <w:rPr>
+          <w:rFonts w:ascii="Times New Roman" w:hAnsi="Times New Roman" w:cs="Times New Roman"/>
+        </w:rPr>
+        <w:t>forming</w:t>
+      </w:r>
+      <w:r>
+        <w:rPr>
+          <w:rFonts w:ascii="Times New Roman" w:hAnsi="Times New Roman" w:cs="Times New Roman"/>
+        </w:rPr>
+        <w:t xml:space="preserve"> a part of the course incorporate</w:t>
+      </w:r>
+      <w:r>
+        <w:rPr>
+          <w:rFonts w:ascii="Times New Roman" w:hAnsi="Times New Roman" w:cs="Times New Roman"/>
+        </w:rPr>
+        <w:t>d</w:t>
+      </w:r>
+      <w:r>
+        <w:rPr>
+          <w:rFonts w:ascii="Times New Roman" w:hAnsi="Times New Roman" w:cs="Times New Roman"/>
+        </w:rPr>
+        <w:t xml:space="preserve"> the complex networks</w:t>
       </w:r>
       <w:r>
         <w:rPr>
@@ -202,7 +252,55 @@
         <w:rPr>
           <w:rFonts w:ascii="Times New Roman" w:hAnsi="Times New Roman" w:cs="Times New Roman"/>
         </w:rPr>
-        <w:t>escribed throughout the course. We will</w:t>
+        <w:t>esc</w:t>
+      </w:r>
+      <w:r>
+        <w:rPr>
+          <w:rFonts w:ascii="Times New Roman" w:hAnsi="Times New Roman" w:cs="Times New Roman"/>
+        </w:rPr>
+        <w:t xml:space="preserve">ribed throughout the course. We </w:t>
+      </w:r>
+      <w:r>
+        <w:rPr>
+          <w:rFonts w:ascii="Times New Roman" w:hAnsi="Times New Roman" w:cs="Times New Roman"/>
+        </w:rPr>
+        <w:t>use</w:t>
+      </w:r>
+      <w:r>
+        <w:rPr>
+          <w:rFonts w:ascii="Times New Roman" w:hAnsi="Times New Roman" w:cs="Times New Roman"/>
+        </w:rPr>
+        <w:t>d</w:t>
+      </w:r>
+      <w:r>
+        <w:rPr>
+          <w:rFonts w:ascii="Times New Roman" w:hAnsi="Times New Roman" w:cs="Times New Roman"/>
+        </w:rPr>
+        <w:t xml:space="preserve"> Python </w:t>
+      </w:r>
+      <w:r>
+        <w:rPr>
+          <w:rFonts w:ascii="Times New Roman" w:hAnsi="Times New Roman" w:cs="Times New Roman"/>
+        </w:rPr>
+        <w:t>numpy</w:t>
+      </w:r>
+      <w:r>
+        <w:rPr>
+          <w:rFonts w:ascii="Times New Roman" w:hAnsi="Times New Roman" w:cs="Times New Roman"/>
+        </w:rPr>
+        <w:t>’s library implementation of the complex networks concepts to develop and visualize the solution.</w:t>
+      </w:r>
+      <w:r>
+        <w:rPr>
+          <w:rFonts w:ascii="Times New Roman" w:hAnsi="Times New Roman" w:cs="Times New Roman"/>
+        </w:rPr>
+        <w:t xml:space="preserve"> Furth</w:t>
+      </w:r>
+      <w:r>
+        <w:rPr>
+          <w:rFonts w:ascii="Times New Roman" w:hAnsi="Times New Roman" w:cs="Times New Roman"/>
+        </w:rPr>
+        <w:t>ermore, we outline the solution developed</w:t>
       </w:r>
       <w:r>
         <w:rPr>
@@ -214,54 +312,44 @@
         <w:rPr>
           <w:rFonts w:ascii="Times New Roman" w:hAnsi="Times New Roman" w:cs="Times New Roman"/>
         </w:rPr>
-        <w:t>use</w:t>
-      </w:r>
-      <w:r>
-        <w:rPr>
-          <w:rFonts w:ascii="Times New Roman" w:hAnsi="Times New Roman" w:cs="Times New Roman"/>
-        </w:rPr>
-        <w:t xml:space="preserve"> Python </w:t>
-      </w:r>
-      <w:r>
-        <w:rPr>
-          <w:rFonts w:ascii="Times New Roman" w:hAnsi="Times New Roman" w:cs="Times New Roman"/>
-          <w:i/>
-        </w:rPr>
-        <w:t>numpy</w:t>
-      </w:r>
-      <w:r>
-        <w:rPr>
-          <w:rFonts w:ascii="Times New Roman" w:hAnsi="Times New Roman" w:cs="Times New Roman"/>
-        </w:rPr>
-        <w:t>’s library implementation of the complex networks concepts to develop and visualize the solution.</w:t>
+        <w:t>throughout the course of the</w:t>
+      </w:r>
+      <w:r>
+        <w:rPr>
+          <w:rFonts w:ascii="Times New Roman" w:hAnsi="Times New Roman" w:cs="Times New Roman"/>
+        </w:rPr>
+        <w:t xml:space="preserve"> project. Finally, we provide some insights into results, and</w:t>
+      </w:r>
+      <w:r>
+        <w:rPr>
+          <w:rFonts w:ascii="Times New Roman" w:hAnsi="Times New Roman" w:cs="Times New Roman"/>
+        </w:rPr>
+        <w:t xml:space="preserve"> discuss</w:t>
+      </w:r>
+      <w:r>
+        <w:rPr>
+          <w:rFonts w:ascii="Times New Roman" w:hAnsi="Times New Roman" w:cs="Times New Roman"/>
+        </w:rPr>
+        <w:t xml:space="preserve"> possible future work that could be completed on the project.</w:t>
       </w:r>
     </w:p>
     <w:p>
       <w:pPr>
-        <w:spacing w:before="240"/>
-        <w:jc w:val="both"/>
-        <w:rPr>
-          <w:rFonts w:ascii="Times New Roman" w:hAnsi="Times New Roman" w:cs="Times New Roman"/>
-          <w:b/>
-        </w:rPr>
-      </w:pPr>
-      <w:r>
-        <w:rPr>
-          <w:rFonts w:ascii="Times New Roman" w:hAnsi="Times New Roman" w:cs="Times New Roman"/>
-          <w:b/>
-        </w:rPr>
+        <w:pStyle w:val="Heading2"/>
+      </w:pPr>
+      <w:r>
         <w:t xml:space="preserve">The </w:t>
       </w:r>
       <w:r>
-        <w:rPr>
-          <w:rFonts w:ascii="Times New Roman" w:hAnsi="Times New Roman" w:cs="Times New Roman"/>
-          <w:b/>
-        </w:rPr>
-        <w:t>problem</w:t>
+        <w:t>P</w:t>
+      </w:r>
+      <w:r>
+        <w:t>roblem</w:t>
       </w:r>
     </w:p>
     <w:p>
       <w:pPr>
+        <w:spacing w:after="120"/>
         <w:jc w:val="both"/>
         <w:rPr>
           <w:rFonts w:ascii="Times New Roman" w:hAnsi="Times New Roman" w:cs="Times New Roman"/>
@@ -397,12 +485,23 @@
         <w:rPr>
           <w:rFonts w:ascii="Times New Roman" w:hAnsi="Times New Roman" w:cs="Times New Roman"/>
         </w:rPr>
-        <w:t xml:space="preserve"> around Orchard Road in Singapore on the 13</w:t>
-      </w:r>
-      <w:r>
-        <w:rPr>
-          <w:rFonts w:ascii="Times New Roman" w:hAnsi="Times New Roman" w:cs="Times New Roman"/>
-          <w:vertAlign w:val="superscript"/>
+        <w:t xml:space="preserve"> around Orchard Road </w:t>
+      </w:r>
+      <w:r>
+        <w:rPr>
+          <w:rFonts w:ascii="Times New Roman" w:hAnsi="Times New Roman" w:cs="Times New Roman"/>
+        </w:rPr>
+        <w:t xml:space="preserve">arean </w:t>
+      </w:r>
+      <w:r>
+        <w:rPr>
+          <w:rFonts w:ascii="Times New Roman" w:hAnsi="Times New Roman" w:cs="Times New Roman"/>
+        </w:rPr>
+        <w:t>in Singapore on the 13</w:t>
+      </w:r>
+      <w:r>
+        <w:rPr>
+          <w:rFonts w:ascii="Times New Roman" w:hAnsi="Times New Roman" w:cs="Times New Roman"/>
         </w:rPr>
         <w:t>th</w:t>
       </w:r>
@@ -422,7 +521,19 @@
         <w:rPr>
           <w:rFonts w:ascii="Times New Roman" w:hAnsi="Times New Roman" w:cs="Times New Roman"/>
         </w:rPr>
-        <w:t xml:space="preserve"> the area forcing several shops to close early. Thr</w:t>
+        <w:t xml:space="preserve"> the area</w:t>
+      </w:r>
+      <w:r>
+        <w:rPr>
+          <w:rFonts w:ascii="Times New Roman" w:hAnsi="Times New Roman" w:cs="Times New Roman"/>
+        </w:rPr>
+        <w:t>,</w:t>
+      </w:r>
+      <w:r>
+        <w:rPr>
+          <w:rFonts w:ascii="Times New Roman" w:hAnsi="Times New Roman" w:cs="Times New Roman"/>
+        </w:rPr>
+        <w:t xml:space="preserve"> forcing several shops to close early. Thr</w:t>
       </w:r>
       <w:r>
         <w:rPr>
@@ -434,7 +545,25 @@
         <w:rPr>
           <w:rFonts w:ascii="Times New Roman" w:hAnsi="Times New Roman" w:cs="Times New Roman"/>
         </w:rPr>
-        <w:t xml:space="preserve"> simulation of such failures identifying</w:t>
+        <w:t xml:space="preserve"> simulation of such failures</w:t>
+      </w:r>
+      <w:r>
+        <w:rPr>
+          <w:rFonts w:ascii="Times New Roman" w:hAnsi="Times New Roman" w:cs="Times New Roman"/>
+        </w:rPr>
+        <w:t>, and</w:t>
+      </w:r>
+      <w:r>
+        <w:rPr>
+          <w:rFonts w:ascii="Times New Roman" w:hAnsi="Times New Roman" w:cs="Times New Roman"/>
+        </w:rPr>
+        <w:t>e</w:t>
+      </w:r>
+      <w:r>
+        <w:rPr>
+          <w:rFonts w:ascii="Times New Roman" w:hAnsi="Times New Roman" w:cs="Times New Roman"/>
+        </w:rPr>
+        <w:t xml:space="preserve"> identifying</w:t>
       </w:r>
       <w:r>
         <w:rPr>
@@ -475,23 +604,15 @@
     </w:p>
     <w:p>
       <w:pPr>
-        <w:spacing w:before="240"/>
-        <w:jc w:val="both"/>
-        <w:rPr>
-          <w:rFonts w:ascii="Times New Roman" w:hAnsi="Times New Roman" w:cs="Times New Roman"/>
-          <w:b/>
-        </w:rPr>
-      </w:pPr>
-      <w:r>
-        <w:rPr>
-          <w:rFonts w:ascii="Times New Roman" w:hAnsi="Times New Roman" w:cs="Times New Roman"/>
-          <w:b/>
-        </w:rPr>
+        <w:pStyle w:val="Heading2"/>
+      </w:pPr>
+      <w:r>
         <w:t>The Task</w:t>
       </w:r>
     </w:p>
     <w:p>
       <w:pPr>
+        <w:spacing w:after="120"/>
         <w:jc w:val="both"/>
         <w:rPr>
           <w:rFonts w:ascii="Times New Roman" w:hAnsi="Times New Roman" w:cs="Times New Roman"/>
@@ -536,7 +657,6 @@
       <w:r>
         <w:rPr>
           <w:rFonts w:ascii="Times New Roman" w:hAnsi="Times New Roman" w:cs="Times New Roman"/>
-          <w:i/>
         </w:rPr>
         <w:t>numpy</w:t>
       </w:r>
@@ -561,23 +681,15 @@
     </w:p>
     <w:p>
       <w:pPr>
-        <w:spacing w:before="240"/>
-        <w:jc w:val="both"/>
-        <w:rPr>
-          <w:rFonts w:ascii="Times New Roman" w:hAnsi="Times New Roman" w:cs="Times New Roman"/>
-          <w:b/>
-        </w:rPr>
-      </w:pPr>
-      <w:r>
-        <w:rPr>
-          <w:rFonts w:ascii="Times New Roman" w:hAnsi="Times New Roman" w:cs="Times New Roman"/>
-          <w:b/>
-        </w:rPr>
+        <w:pStyle w:val="Heading2"/>
+      </w:pPr>
+      <w:r>
         <w:t>The Solution</w:t>
       </w:r>
     </w:p>
     <w:p>
       <w:pPr>
+        <w:spacing w:after="120"/>
         <w:jc w:val="both"/>
         <w:rPr>
           <w:rFonts w:ascii="Times New Roman" w:hAnsi="Times New Roman" w:cs="Times New Roman"/>
@@ -610,137 +722,660 @@
     </w:p>
     <w:p>
       <w:pPr>
+        <w:spacing w:after="120"/>
+        <w:jc w:val="both"/>
+        <w:rPr>
+          <w:rFonts w:ascii="Times New Roman" w:hAnsi="Times New Roman" w:cs="Times New Roman"/>
+        </w:rPr>
+      </w:pPr>
+      <w:r>
+        <w:rPr>
+          <w:rFonts w:ascii="Times New Roman" w:hAnsi="Times New Roman" w:cs="Times New Roman"/>
+        </w:rPr>
+        <w:t>We use the avai</w:t>
+      </w:r>
+      <w:r>
+        <w:rPr>
+          <w:rFonts w:ascii="Times New Roman" w:hAnsi="Times New Roman" w:cs="Times New Roman"/>
+        </w:rPr>
+        <w:t>lable powe</w:t>
+      </w:r>
+      <w:r>
+        <w:rPr>
+          <w:rFonts w:ascii="Times New Roman" w:hAnsi="Times New Roman" w:cs="Times New Roman"/>
+        </w:rPr>
+        <w:t>r grid</w:t>
+      </w:r>
+      <w:r>
+        <w:rPr>
+          <w:rFonts w:ascii="Times New Roman" w:hAnsi="Times New Roman" w:cs="Times New Roman"/>
+        </w:rPr>
+        <w:t xml:space="preserve"> network of the US</w:t>
+      </w:r>
+      <w:r>
+        <w:footnoteReference w:id="2"/>
+      </w:r>
+      <w:r>
+        <w:rPr>
+          <w:rFonts w:ascii="Times New Roman" w:hAnsi="Times New Roman" w:cs="Times New Roman"/>
+        </w:rPr>
+        <w:t>. We a</w:t>
+      </w:r>
+      <w:r>
+        <w:rPr>
+          <w:rFonts w:ascii="Times New Roman" w:hAnsi="Times New Roman" w:cs="Times New Roman"/>
+        </w:rPr>
+        <w:t>s</w:t>
+      </w:r>
+      <w:r>
+        <w:rPr>
+          <w:rFonts w:ascii="Times New Roman" w:hAnsi="Times New Roman" w:cs="Times New Roman"/>
+        </w:rPr>
+        <w:t>sign a capacity to each edge of the network to represent its capacity</w:t>
+      </w:r>
+      <w:r>
+        <w:rPr>
+          <w:rFonts w:ascii="Times New Roman" w:hAnsi="Times New Roman" w:cs="Times New Roman"/>
+        </w:rPr>
+        <w:t xml:space="preserve"> to transport electricity</w:t>
+      </w:r>
+      <w:r>
+        <w:rPr>
+          <w:rFonts w:ascii="Times New Roman" w:hAnsi="Times New Roman" w:cs="Times New Roman"/>
+        </w:rPr>
+        <w:t>.</w:t>
+      </w:r>
+      <w:r>
+        <w:rPr>
+          <w:rFonts w:ascii="Times New Roman" w:hAnsi="Times New Roman" w:cs="Times New Roman"/>
+        </w:rPr>
+        <w:t xml:space="preserve"> Similarly, we assign a capacity to each node (vertice) representing this node’s production</w:t>
+      </w:r>
+      <w:r>
+        <w:rPr>
+          <w:rFonts w:ascii="Times New Roman" w:hAnsi="Times New Roman" w:cs="Times New Roman"/>
+        </w:rPr>
+        <w:t xml:space="preserve"> or consumption of electricity. To analyze netowork’s response to failueres or </w:t>
+      </w:r>
+      <w:r>
+        <w:rPr>
+          <w:rFonts w:ascii="Times New Roman" w:hAnsi="Times New Roman" w:cs="Times New Roman"/>
+        </w:rPr>
+        <w:lastRenderedPageBreak/>
+        <w:t xml:space="preserve">unfavourable events, we </w:t>
+      </w:r>
+      <w:r>
+        <w:rPr>
+          <w:rFonts w:ascii="Times New Roman" w:hAnsi="Times New Roman" w:cs="Times New Roman"/>
+        </w:rPr>
+        <w:t>then</w:t>
+      </w:r>
+      <w:r>
+        <w:rPr>
+          <w:rFonts w:ascii="Times New Roman" w:hAnsi="Times New Roman" w:cs="Times New Roman"/>
+        </w:rPr>
+        <w:t xml:space="preserve"> remove nodes from the network and</w:t>
+      </w:r>
+      <w:r>
+        <w:rPr>
+          <w:rFonts w:ascii="Times New Roman" w:hAnsi="Times New Roman" w:cs="Times New Roman"/>
+        </w:rPr>
+        <w:t>/or decrease</w:t>
+      </w:r>
+      <w:r>
+        <w:rPr>
+          <w:rFonts w:ascii="Times New Roman" w:hAnsi="Times New Roman" w:cs="Times New Roman"/>
+        </w:rPr>
+        <w:t xml:space="preserve"> their</w:t>
+      </w:r>
+      <w:r>
+        <w:rPr>
+          <w:rFonts w:ascii="Times New Roman" w:hAnsi="Times New Roman" w:cs="Times New Roman"/>
+        </w:rPr>
+        <w:t xml:space="preserve"> capacities. Finally, we observe</w:t>
+      </w:r>
+      <w:r>
+        <w:rPr>
+          <w:rFonts w:ascii="Times New Roman" w:hAnsi="Times New Roman" w:cs="Times New Roman"/>
+        </w:rPr>
+        <w:t xml:space="preserve"> how it impacts the system.</w:t>
+      </w:r>
+      <w:r>
+        <w:rPr>
+          <w:rFonts w:ascii="Times New Roman" w:hAnsi="Times New Roman" w:cs="Times New Roman"/>
+        </w:rPr>
+        <w:t xml:space="preserve"> Particularly, we look at whether the network could be load balanced to ensure sufficient energy supply to each node after the failure event. The process described</w:t>
+      </w:r>
+      <w:r>
+        <w:rPr>
+          <w:rFonts w:ascii="Times New Roman" w:hAnsi="Times New Roman" w:cs="Times New Roman"/>
+        </w:rPr>
+        <w:t xml:space="preserve"> allow</w:t>
+      </w:r>
+      <w:r>
+        <w:rPr>
+          <w:rFonts w:ascii="Times New Roman" w:hAnsi="Times New Roman" w:cs="Times New Roman"/>
+        </w:rPr>
+        <w:t>s</w:t>
+      </w:r>
+      <w:r>
+        <w:rPr>
+          <w:rFonts w:ascii="Times New Roman" w:hAnsi="Times New Roman" w:cs="Times New Roman"/>
+        </w:rPr>
+        <w:t xml:space="preserve"> us to infer how the </w:t>
+      </w:r>
+      <w:r>
+        <w:rPr>
+          <w:rFonts w:ascii="Times New Roman" w:hAnsi="Times New Roman" w:cs="Times New Roman"/>
+        </w:rPr>
+        <w:t>power grid network</w:t>
+      </w:r>
+      <w:r>
+        <w:rPr>
+          <w:rFonts w:ascii="Times New Roman" w:hAnsi="Times New Roman" w:cs="Times New Roman"/>
+        </w:rPr>
+        <w:t xml:space="preserve"> behaves under such </w:t>
+      </w:r>
+      <w:r>
+        <w:rPr>
+          <w:rFonts w:ascii="Times New Roman" w:hAnsi="Times New Roman" w:cs="Times New Roman"/>
+        </w:rPr>
+        <w:t xml:space="preserve">unfavourable </w:t>
+      </w:r>
+      <w:r>
+        <w:rPr>
+          <w:rFonts w:ascii="Times New Roman" w:hAnsi="Times New Roman" w:cs="Times New Roman"/>
+        </w:rPr>
+        <w:t>conditions.</w:t>
+      </w:r>
+      <w:r>
+        <w:rPr>
+          <w:rFonts w:ascii="Times New Roman" w:hAnsi="Times New Roman" w:cs="Times New Roman"/>
+        </w:rPr>
+        <w:t xml:space="preserve"> In</w:t>
+      </w:r>
+      <w:r>
+        <w:rPr>
+          <w:rFonts w:ascii="Times New Roman" w:hAnsi="Times New Roman" w:cs="Times New Roman"/>
+        </w:rPr>
+        <w:t xml:space="preserve"> </w:t>
+      </w:r>
+      <w:r>
+        <w:rPr>
+          <w:rFonts w:ascii="Times New Roman" w:hAnsi="Times New Roman" w:cs="Times New Roman"/>
+        </w:rPr>
+        <w:fldChar w:fldCharType="begin"/>
+      </w:r>
+      <w:r>
+        <w:rPr>
+          <w:rFonts w:ascii="Times New Roman" w:hAnsi="Times New Roman" w:cs="Times New Roman"/>
+        </w:rPr>
+        <w:instrText xml:space="preserve"> REF _Ref324168820 \h </w:instrText>
+      </w:r>
+      <w:r>
+        <w:rPr>
+          <w:rFonts w:ascii="Times New Roman" w:hAnsi="Times New Roman" w:cs="Times New Roman"/>
+        </w:rPr>
+      </w:r>
+      <w:r>
+        <w:rPr>
+          <w:rFonts w:ascii="Times New Roman" w:hAnsi="Times New Roman" w:cs="Times New Roman"/>
+        </w:rPr>
+        <w:fldChar w:fldCharType="separate"/>
+      </w:r>
+      <w:r>
+        <w:t xml:space="preserve">Table </w:t>
+      </w:r>
+      <w:r>
+        <w:rPr>
+          <w:noProof/>
+        </w:rPr>
+        <w:t>1</w:t>
+      </w:r>
+      <w:r>
+        <w:rPr>
+          <w:rFonts w:ascii="Times New Roman" w:hAnsi="Times New Roman" w:cs="Times New Roman"/>
+        </w:rPr>
+        <w:fldChar w:fldCharType="end"/>
+      </w:r>
+      <w:r>
+        <w:rPr>
+          <w:rFonts w:ascii="Times New Roman" w:hAnsi="Times New Roman" w:cs="Times New Roman"/>
+        </w:rPr>
+        <w:t>, we show</w:t>
+      </w:r>
+      <w:r>
+        <w:rPr>
+          <w:rFonts w:ascii="Times New Roman" w:hAnsi="Times New Roman" w:cs="Times New Roman"/>
+        </w:rPr>
+        <w:t xml:space="preserve"> a summary of this process. </w:t>
+      </w:r>
+      <w:r>
+        <w:rPr>
+          <w:rFonts w:ascii="Times New Roman" w:hAnsi="Times New Roman" w:cs="Times New Roman"/>
+        </w:rPr>
+        <w:t>In subsequent sections, we focus on presenting the details of the method of implementation of this solution, and what results we present.</w:t>
+      </w:r>
+    </w:p>
+    <w:p>
+      <w:pPr>
+        <w:pStyle w:val="Caption"/>
+        <w:keepNext/>
+        <w:spacing w:after="120"/>
+        <w:rPr>
+          <w:sz w:val="20"/>
+          <w:szCs w:val="20"/>
+        </w:rPr>
+      </w:pPr>
+      <w:bookmarkStart w:id="0" w:name="_Ref324168820"/>
+      <w:r>
+        <w:rPr>
+          <w:sz w:val="20"/>
+          <w:szCs w:val="20"/>
+        </w:rPr>
+        <w:t xml:space="preserve">Table </w:t>
+      </w:r>
+      <w:r>
+        <w:rPr>
+          <w:sz w:val="20"/>
+          <w:szCs w:val="20"/>
+        </w:rPr>
+        <w:fldChar w:fldCharType="begin"/>
+      </w:r>
+      <w:r>
+        <w:rPr>
+          <w:sz w:val="20"/>
+          <w:szCs w:val="20"/>
+        </w:rPr>
+        <w:instrText xml:space="preserve"> SEQ Table \* ARABIC </w:instrText>
+      </w:r>
+      <w:r>
+        <w:rPr>
+          <w:sz w:val="20"/>
+          <w:szCs w:val="20"/>
+        </w:rPr>
+        <w:fldChar w:fldCharType="separate"/>
+      </w:r>
+      <w:r>
+        <w:rPr>
+          <w:noProof/>
+          <w:sz w:val="20"/>
+          <w:szCs w:val="20"/>
+        </w:rPr>
+        <w:t>1</w:t>
+      </w:r>
+      <w:r>
+        <w:rPr>
+          <w:sz w:val="20"/>
+          <w:szCs w:val="20"/>
+        </w:rPr>
+        <w:fldChar w:fldCharType="end"/>
+      </w:r>
+      <w:bookmarkEnd w:id="0"/>
+      <w:r>
+        <w:rPr>
+          <w:sz w:val="20"/>
+          <w:szCs w:val="20"/>
+        </w:rPr>
+        <w:t>:  High level overview of the solution. Steps performed to complete the simulation.</w:t>
+      </w:r>
+    </w:p>
+    <w:tbl>
+      <w:tblPr>
+        <w:tblStyle w:val="MediumGrid1-Accent1"/>
+        <w:tblW w:w="0" w:type="auto"/>
+        <w:tblInd w:w="108" w:type="dxa"/>
+        <w:tblBorders>
+          <w:insideH w:val="none" w:sz="0" w:space="0" w:color="auto"/>
+          <w:insideV w:val="none" w:sz="0" w:space="0" w:color="auto"/>
+        </w:tblBorders>
+        <w:tblLook w:val="0400" w:firstRow="0" w:lastRow="0" w:firstColumn="0" w:lastColumn="0" w:noHBand="0" w:noVBand="1"/>
+      </w:tblPr>
+      <w:tblGrid>
+        <w:gridCol w:w="8364"/>
+      </w:tblGrid>
+      <w:tr>
+        <w:trPr>
+          <w:cnfStyle w:val="000000100000" w:firstRow="0" w:lastRow="0" w:firstColumn="0" w:lastColumn="0" w:oddVBand="0" w:evenVBand="0" w:oddHBand="1" w:evenHBand="0" w:firstRowFirstColumn="0" w:firstRowLastColumn="0" w:lastRowFirstColumn="0" w:lastRowLastColumn="0"/>
+        </w:trPr>
+        <w:tc>
+          <w:tcPr>
+            <w:tcW w:w="8364" w:type="dxa"/>
+          </w:tcPr>
+          <w:p>
+            <w:pPr>
+              <w:pStyle w:val="ListParagraph"/>
+              <w:numPr>
+                <w:ilvl w:val="0"/>
+                <w:numId w:val="3"/>
+              </w:numPr>
+              <w:spacing w:before="120"/>
+              <w:jc w:val="both"/>
+              <w:rPr>
+                <w:rFonts w:ascii="Times New Roman" w:hAnsi="Times New Roman" w:cs="Times New Roman"/>
+                <w:lang w:val="en-US"/>
+              </w:rPr>
+            </w:pPr>
+            <w:r>
+              <w:rPr>
+                <w:rFonts w:ascii="Times New Roman" w:hAnsi="Times New Roman" w:cs="Times New Roman"/>
+                <w:lang w:val="en-US"/>
+              </w:rPr>
+              <w:t>Set up a network based on the US power grid topology</w:t>
+            </w:r>
+          </w:p>
+        </w:tc>
+      </w:tr>
+      <w:tr>
+        <w:trPr>
+          <w:trHeight w:val="1341"/>
+        </w:trPr>
+        <w:tc>
+          <w:tcPr>
+            <w:tcW w:w="8364" w:type="dxa"/>
+          </w:tcPr>
+          <w:p>
+            <w:pPr>
+              <w:pStyle w:val="ListParagraph"/>
+              <w:numPr>
+                <w:ilvl w:val="0"/>
+                <w:numId w:val="3"/>
+              </w:numPr>
+              <w:spacing w:before="120"/>
+              <w:jc w:val="both"/>
+              <w:rPr>
+                <w:rFonts w:ascii="Times New Roman" w:hAnsi="Times New Roman" w:cs="Times New Roman"/>
+                <w:lang w:val="en-US"/>
+              </w:rPr>
+            </w:pPr>
+            <w:r>
+              <w:rPr>
+                <w:rFonts w:ascii="Times New Roman" w:hAnsi="Times New Roman" w:cs="Times New Roman"/>
+                <w:lang w:val="en-US"/>
+              </w:rPr>
+              <w:t>Populate the network with attributes for edges and vertices</w:t>
+            </w:r>
+          </w:p>
+          <w:p>
+            <w:pPr>
+              <w:pStyle w:val="ListParagraph"/>
+              <w:numPr>
+                <w:ilvl w:val="1"/>
+                <w:numId w:val="4"/>
+              </w:numPr>
+              <w:spacing w:before="120"/>
+              <w:jc w:val="both"/>
+              <w:rPr>
+                <w:rFonts w:ascii="Times New Roman" w:hAnsi="Times New Roman" w:cs="Times New Roman"/>
+                <w:lang w:val="en-US"/>
+              </w:rPr>
+            </w:pPr>
+            <w:r>
+              <w:rPr>
+                <w:rFonts w:ascii="Times New Roman" w:hAnsi="Times New Roman" w:cs="Times New Roman"/>
+                <w:lang w:val="en-US"/>
+              </w:rPr>
+              <w:t>Capacities of vertices- energy production (positive) or consumption (negative)</w:t>
+            </w:r>
+          </w:p>
+          <w:p>
+            <w:pPr>
+              <w:pStyle w:val="ListParagraph"/>
+              <w:numPr>
+                <w:ilvl w:val="1"/>
+                <w:numId w:val="4"/>
+              </w:numPr>
+              <w:spacing w:before="120"/>
+              <w:jc w:val="both"/>
+              <w:rPr>
+                <w:rFonts w:ascii="Times New Roman" w:hAnsi="Times New Roman" w:cs="Times New Roman"/>
+                <w:lang w:val="en-US"/>
+              </w:rPr>
+            </w:pPr>
+            <w:r>
+              <w:rPr>
+                <w:rFonts w:ascii="Times New Roman" w:hAnsi="Times New Roman" w:cs="Times New Roman"/>
+                <w:lang w:val="en-US"/>
+              </w:rPr>
+              <w:t>Capacities of edges - transmission lines' bandwidth</w:t>
+            </w:r>
+          </w:p>
+        </w:tc>
+      </w:tr>
+      <w:tr>
+        <w:trPr>
+          <w:cnfStyle w:val="000000100000" w:firstRow="0" w:lastRow="0" w:firstColumn="0" w:lastColumn="0" w:oddVBand="0" w:evenVBand="0" w:oddHBand="1" w:evenHBand="0" w:firstRowFirstColumn="0" w:firstRowLastColumn="0" w:lastRowFirstColumn="0" w:lastRowLastColumn="0"/>
+        </w:trPr>
+        <w:tc>
+          <w:tcPr>
+            <w:tcW w:w="8364" w:type="dxa"/>
+          </w:tcPr>
+          <w:p>
+            <w:pPr>
+              <w:pStyle w:val="ListParagraph"/>
+              <w:numPr>
+                <w:ilvl w:val="0"/>
+                <w:numId w:val="3"/>
+              </w:numPr>
+              <w:spacing w:before="120"/>
+              <w:jc w:val="both"/>
+              <w:rPr>
+                <w:rFonts w:ascii="Times New Roman" w:hAnsi="Times New Roman" w:cs="Times New Roman"/>
+                <w:lang w:val="en-US"/>
+              </w:rPr>
+            </w:pPr>
+            <w:r>
+              <w:rPr>
+                <w:rFonts w:ascii="Times New Roman" w:hAnsi="Times New Roman" w:cs="Times New Roman"/>
+                <w:lang w:val="en-US"/>
+              </w:rPr>
+              <w:t>Load balance the network to ensure all capacities of vertices are non-negative</w:t>
+            </w:r>
+          </w:p>
+        </w:tc>
+      </w:tr>
+      <w:tr>
+        <w:tc>
+          <w:tcPr>
+            <w:tcW w:w="8364" w:type="dxa"/>
+          </w:tcPr>
+          <w:p>
+            <w:pPr>
+              <w:pStyle w:val="ListParagraph"/>
+              <w:numPr>
+                <w:ilvl w:val="0"/>
+                <w:numId w:val="3"/>
+              </w:numPr>
+              <w:spacing w:before="120"/>
+              <w:jc w:val="both"/>
+              <w:rPr>
+                <w:rFonts w:ascii="Times New Roman" w:hAnsi="Times New Roman" w:cs="Times New Roman"/>
+                <w:lang w:val="en-US"/>
+              </w:rPr>
+            </w:pPr>
+            <w:r>
+              <w:rPr>
+                <w:rFonts w:ascii="Times New Roman" w:hAnsi="Times New Roman" w:cs="Times New Roman"/>
+                <w:lang w:val="en-US"/>
+              </w:rPr>
+              <w:t>Remove a node or an edge (or decrease capacity) - introduce a failure</w:t>
+            </w:r>
+          </w:p>
+        </w:tc>
+      </w:tr>
+      <w:tr>
+        <w:trPr>
+          <w:cnfStyle w:val="000000100000" w:firstRow="0" w:lastRow="0" w:firstColumn="0" w:lastColumn="0" w:oddVBand="0" w:evenVBand="0" w:oddHBand="1" w:evenHBand="0" w:firstRowFirstColumn="0" w:firstRowLastColumn="0" w:lastRowFirstColumn="0" w:lastRowLastColumn="0"/>
+        </w:trPr>
+        <w:tc>
+          <w:tcPr>
+            <w:tcW w:w="8364" w:type="dxa"/>
+          </w:tcPr>
+          <w:p>
+            <w:pPr>
+              <w:pStyle w:val="ListParagraph"/>
+              <w:numPr>
+                <w:ilvl w:val="0"/>
+                <w:numId w:val="3"/>
+              </w:numPr>
+              <w:spacing w:before="120"/>
+              <w:jc w:val="both"/>
+              <w:rPr>
+                <w:rFonts w:ascii="Times New Roman" w:hAnsi="Times New Roman" w:cs="Times New Roman"/>
+                <w:lang w:val="en-US"/>
+              </w:rPr>
+            </w:pPr>
+            <w:r>
+              <w:rPr>
+                <w:rFonts w:ascii="Times New Roman" w:hAnsi="Times New Roman" w:cs="Times New Roman"/>
+                <w:lang w:val="en-US"/>
+              </w:rPr>
+              <w:t>Attempt load balancing again to see if the failure is critical</w:t>
+            </w:r>
+          </w:p>
+        </w:tc>
+      </w:tr>
+      <w:tr>
+        <w:tc>
+          <w:tcPr>
+            <w:tcW w:w="8364" w:type="dxa"/>
+          </w:tcPr>
+          <w:p>
+            <w:pPr>
+              <w:pStyle w:val="ListParagraph"/>
+              <w:numPr>
+                <w:ilvl w:val="0"/>
+                <w:numId w:val="3"/>
+              </w:numPr>
+              <w:spacing w:before="120"/>
+              <w:jc w:val="both"/>
+              <w:rPr>
+                <w:rFonts w:ascii="Times New Roman" w:hAnsi="Times New Roman" w:cs="Times New Roman"/>
+                <w:lang w:val="en-US"/>
+              </w:rPr>
+            </w:pPr>
+            <w:r>
+              <w:rPr>
+                <w:rFonts w:ascii="Times New Roman" w:hAnsi="Times New Roman" w:cs="Times New Roman"/>
+                <w:lang w:val="en-US"/>
+              </w:rPr>
+              <w:t xml:space="preserve">Present </w:t>
+            </w:r>
+            <w:r>
+              <w:rPr>
+                <w:rFonts w:ascii="Times New Roman" w:hAnsi="Times New Roman" w:cs="Times New Roman"/>
+                <w:lang w:val="en-US"/>
+              </w:rPr>
+              <w:t>results</w:t>
+            </w:r>
+            <w:r>
+              <w:rPr>
+                <w:rFonts w:ascii="Times New Roman" w:hAnsi="Times New Roman" w:cs="Times New Roman"/>
+                <w:lang w:val="en-US"/>
+              </w:rPr>
+              <w:t xml:space="preserve"> and statistics about the network</w:t>
+            </w:r>
+          </w:p>
+        </w:tc>
+      </w:tr>
+    </w:tbl>
+    <w:p>
+      <w:pPr>
+        <w:pStyle w:val="Heading2"/>
+      </w:pPr>
+      <w:r>
+        <w:t>Method</w:t>
+      </w:r>
+    </w:p>
+    <w:p>
+      <w:r>
+        <w:t xml:space="preserve">We use the US power grid network topology </w:t>
+      </w:r>
+      <w:r>
+        <w:t xml:space="preserve">compiled by Watts and Strogatz </w:t>
+      </w:r>
+      <w:r>
+        <w:t xml:space="preserve">throughout the project. Although the topology is reasonably extensive, it contains 6594 edges and almost 4941 vertices, it does not include any numerical values </w:t>
+      </w:r>
+      <w:r>
+        <w:t>signifying</w:t>
+      </w:r>
+      <w:r>
+        <w:t xml:space="preserve"> electricity being produced or consumed by each of these vertices. Similarly, it lacks bandwidth capacities for all ed</w:t>
+      </w:r>
+      <w:r>
+        <w:t>ges contained in the topology. Consequently, before attempting to balance the network, or test if it is balancable, we had to populate the network accordingly. Only then, we could perform meaningful operations on the network, such as balancing or removing nodes</w:t>
+      </w:r>
+      <w:r>
+        <w:t xml:space="preserve"> and observing the response</w:t>
+      </w:r>
+      <w:r>
+        <w:t>.</w:t>
+      </w:r>
+    </w:p>
+    <w:p>
+      <w:pPr>
+        <w:pStyle w:val="Heading3"/>
+      </w:pPr>
+      <w:r>
+        <w:t>Populating the network</w:t>
+      </w:r>
+    </w:p>
+    <w:p>
+      <w:r>
+        <w:t>We decided to populate the network</w:t>
+      </w:r>
+    </w:p>
+    <w:p>
+      <w:pPr>
+        <w:pStyle w:val="Heading3"/>
+      </w:pPr>
+      <w:r>
+        <w:t>Balancing the network</w:t>
+      </w:r>
+    </w:p>
+    <w:p/>
+    <w:p>
+      <w:pPr>
+        <w:pStyle w:val="Heading2"/>
+      </w:pPr>
+      <w:r>
+        <w:t>Results</w:t>
+      </w:r>
+    </w:p>
+    <w:p/>
+    <w:p>
+      <w:pPr>
+        <w:pStyle w:val="Heading2"/>
+      </w:pPr>
+      <w:r>
+        <w:t>Summary and conclusions</w:t>
+      </w:r>
+    </w:p>
+    <w:p/>
+    <w:p>
+      <w:pPr>
+        <w:pStyle w:val="Heading2"/>
+      </w:pPr>
+      <w:r>
+        <w:t>Future work</w:t>
+      </w:r>
+    </w:p>
+    <w:p>
+      <w:pPr>
         <w:spacing w:before="120"/>
         <w:jc w:val="both"/>
         <w:rPr>
           <w:rFonts w:ascii="Times New Roman" w:hAnsi="Times New Roman" w:cs="Times New Roman"/>
         </w:rPr>
       </w:pPr>
-      <w:r>
-        <w:rPr>
-          <w:rFonts w:ascii="Times New Roman" w:hAnsi="Times New Roman" w:cs="Times New Roman"/>
-        </w:rPr>
-        <w:t>We will use the avai</w:t>
-      </w:r>
-      <w:r>
-        <w:rPr>
-          <w:rFonts w:ascii="Times New Roman" w:hAnsi="Times New Roman" w:cs="Times New Roman"/>
-        </w:rPr>
-        <w:t>lable powe</w:t>
-      </w:r>
-      <w:r>
-        <w:rPr>
-          <w:rFonts w:ascii="Times New Roman" w:hAnsi="Times New Roman" w:cs="Times New Roman"/>
-        </w:rPr>
-        <w:t>r grid</w:t>
-      </w:r>
-      <w:r>
-        <w:rPr>
-          <w:rFonts w:ascii="Times New Roman" w:hAnsi="Times New Roman" w:cs="Times New Roman"/>
-        </w:rPr>
-        <w:t xml:space="preserve"> network of the US. We will a</w:t>
-      </w:r>
-      <w:r>
-        <w:rPr>
-          <w:rFonts w:ascii="Times New Roman" w:hAnsi="Times New Roman" w:cs="Times New Roman"/>
-        </w:rPr>
-        <w:t>s</w:t>
-      </w:r>
-      <w:r>
-        <w:rPr>
-          <w:rFonts w:ascii="Times New Roman" w:hAnsi="Times New Roman" w:cs="Times New Roman"/>
-        </w:rPr>
-        <w:t>sign a capacity to each edge of the network to represent its capacity</w:t>
-      </w:r>
-      <w:r>
-        <w:rPr>
-          <w:rFonts w:ascii="Times New Roman" w:hAnsi="Times New Roman" w:cs="Times New Roman"/>
-        </w:rPr>
-        <w:t xml:space="preserve"> to transport electricity</w:t>
-      </w:r>
-      <w:r>
-        <w:rPr>
-          <w:rFonts w:ascii="Times New Roman" w:hAnsi="Times New Roman" w:cs="Times New Roman"/>
-        </w:rPr>
-        <w:t>. Subsequently, we will devise a maximum amount of electricty produced or consumed by each node</w:t>
-      </w:r>
-      <w:r>
-        <w:rPr>
-          <w:rFonts w:ascii="Times New Roman" w:hAnsi="Times New Roman" w:cs="Times New Roman"/>
-        </w:rPr>
-        <w:t xml:space="preserve"> and assign it to the nodes</w:t>
-      </w:r>
-      <w:r>
-        <w:rPr>
-          <w:rFonts w:ascii="Times New Roman" w:hAnsi="Times New Roman" w:cs="Times New Roman"/>
-        </w:rPr>
-        <w:t xml:space="preserve">. We will </w:t>
-      </w:r>
-      <w:r>
-        <w:rPr>
-          <w:rFonts w:ascii="Times New Roman" w:hAnsi="Times New Roman" w:cs="Times New Roman"/>
-        </w:rPr>
-        <w:t>then</w:t>
-      </w:r>
-      <w:r>
-        <w:rPr>
-          <w:rFonts w:ascii="Times New Roman" w:hAnsi="Times New Roman" w:cs="Times New Roman"/>
-        </w:rPr>
-        <w:t xml:space="preserve"> remove nodes from the network and</w:t>
-      </w:r>
-      <w:r>
-        <w:rPr>
-          <w:rFonts w:ascii="Times New Roman" w:hAnsi="Times New Roman" w:cs="Times New Roman"/>
-        </w:rPr>
-        <w:t>/or decrease</w:t>
-      </w:r>
-      <w:r>
-        <w:rPr>
-          <w:rFonts w:ascii="Times New Roman" w:hAnsi="Times New Roman" w:cs="Times New Roman"/>
-        </w:rPr>
-        <w:t xml:space="preserve"> their</w:t>
-      </w:r>
-      <w:r>
-        <w:rPr>
-          <w:rFonts w:ascii="Times New Roman" w:hAnsi="Times New Roman" w:cs="Times New Roman"/>
-        </w:rPr>
-        <w:t xml:space="preserve"> capacities. Finally, we will observe</w:t>
-      </w:r>
-      <w:r>
-        <w:rPr>
-          <w:rFonts w:ascii="Times New Roman" w:hAnsi="Times New Roman" w:cs="Times New Roman"/>
-        </w:rPr>
-        <w:t xml:space="preserve"> how it impacts the system. This would allow us to infer how the </w:t>
-      </w:r>
-      <w:r>
-        <w:rPr>
-          <w:rFonts w:ascii="Times New Roman" w:hAnsi="Times New Roman" w:cs="Times New Roman"/>
-        </w:rPr>
-        <w:t>power grid network</w:t>
-      </w:r>
-      <w:r>
-        <w:rPr>
-          <w:rFonts w:ascii="Times New Roman" w:hAnsi="Times New Roman" w:cs="Times New Roman"/>
-        </w:rPr>
-        <w:t xml:space="preserve"> behaves under such </w:t>
-      </w:r>
-      <w:r>
-        <w:rPr>
-          <w:rFonts w:ascii="Times New Roman" w:hAnsi="Times New Roman" w:cs="Times New Roman"/>
-        </w:rPr>
-        <w:t xml:space="preserve">unfavourable </w:t>
-      </w:r>
-      <w:bookmarkStart w:id="0" w:name="_GoBack"/>
-      <w:bookmarkEnd w:id="0"/>
-      <w:r>
-        <w:rPr>
-          <w:rFonts w:ascii="Times New Roman" w:hAnsi="Times New Roman" w:cs="Times New Roman"/>
-        </w:rPr>
-        <w:t>conditions.</w:t>
-      </w:r>
+      <w:bookmarkStart w:id="1" w:name="_GoBack"/>
+      <w:bookmarkEnd w:id="1"/>
     </w:p>
     <w:sectPr>
-      <w:headerReference w:type="default" r:id="rId8"/>
+      <w:headerReference w:type="default" r:id="rId9"/>
+      <w:footerReference w:type="even" r:id="rId10"/>
+      <w:footerReference w:type="default" r:id="rId11"/>
       <w:pgSz w:w="11900" w:h="16840"/>
       <w:pgMar w:top="1440" w:right="1800" w:bottom="1440" w:left="1800" w:header="708" w:footer="708" w:gutter="0"/>
       <w:cols w:space="708"/>
@@ -769,6 +1404,95 @@
 </w:endnotes>
 </file>
 
+<file path=word/footer1.xml><?xml version="1.0" encoding="utf-8"?>
+<w:ftr xmlns:wpc="http://schemas.microsoft.com/office/word/2010/wordprocessingCanvas" xmlns:mo="http://schemas.microsoft.com/office/mac/office/2008/main" xmlns:mc="http://schemas.openxmlformats.org/markup-compatibility/2006" xmlns:mv="urn:schemas-microsoft-com:mac:vml" xmlns:o="urn:schemas-microsoft-com:office:office" xmlns:r="http://schemas.openxmlformats.org/officeDocument/2006/relationships" xmlns:m="http://schemas.openxmlformats.org/officeDocument/2006/math" xmlns:v="urn:schemas-microsoft-com:vml" xmlns:wp14="http://schemas.microsoft.com/office/word/2010/wordprocessingDrawing" xmlns:wp="http://schemas.openxmlformats.org/drawingml/2006/wordprocessingDrawing" xmlns:w10="urn:schemas-microsoft-com:office:word" xmlns:w="http://schemas.openxmlformats.org/wordprocessingml/2006/main" xmlns:w14="http://schemas.microsoft.com/office/word/2010/wordml" xmlns:wpg="http://schemas.microsoft.com/office/word/2010/wordprocessingGroup" xmlns:wpi="http://schemas.microsoft.com/office/word/2010/wordprocessingInk" xmlns:wne="http://schemas.microsoft.com/office/word/2006/wordml" xmlns:wps="http://schemas.microsoft.com/office/word/2010/wordprocessingShape" mc:Ignorable="w14 wp14">
+  <w:p>
+    <w:pPr>
+      <w:pStyle w:val="Footer"/>
+      <w:framePr w:wrap="around" w:vAnchor="text" w:hAnchor="margin" w:xAlign="right" w:y="1"/>
+      <w:rPr>
+        <w:rStyle w:val="PageNumber"/>
+      </w:rPr>
+    </w:pPr>
+    <w:r>
+      <w:rPr>
+        <w:rStyle w:val="PageNumber"/>
+      </w:rPr>
+      <w:fldChar w:fldCharType="begin"/>
+    </w:r>
+    <w:r>
+      <w:rPr>
+        <w:rStyle w:val="PageNumber"/>
+      </w:rPr>
+      <w:instrText xml:space="preserve">PAGE  </w:instrText>
+    </w:r>
+    <w:r>
+      <w:rPr>
+        <w:rStyle w:val="PageNumber"/>
+      </w:rPr>
+      <w:fldChar w:fldCharType="end"/>
+    </w:r>
+  </w:p>
+  <w:p>
+    <w:pPr>
+      <w:pStyle w:val="Footer"/>
+      <w:ind w:right="360"/>
+    </w:pPr>
+  </w:p>
+</w:ftr>
+</file>
+
+<file path=word/footer2.xml><?xml version="1.0" encoding="utf-8"?>
+<w:ftr xmlns:wpc="http://schemas.microsoft.com/office/word/2010/wordprocessingCanvas" xmlns:mo="http://schemas.microsoft.com/office/mac/office/2008/main" xmlns:mc="http://schemas.openxmlformats.org/markup-compatibility/2006" xmlns:mv="urn:schemas-microsoft-com:mac:vml" xmlns:o="urn:schemas-microsoft-com:office:office" xmlns:r="http://schemas.openxmlformats.org/officeDocument/2006/relationships" xmlns:m="http://schemas.openxmlformats.org/officeDocument/2006/math" xmlns:v="urn:schemas-microsoft-com:vml" xmlns:wp14="http://schemas.microsoft.com/office/word/2010/wordprocessingDrawing" xmlns:wp="http://schemas.openxmlformats.org/drawingml/2006/wordprocessingDrawing" xmlns:w10="urn:schemas-microsoft-com:office:word" xmlns:w="http://schemas.openxmlformats.org/wordprocessingml/2006/main" xmlns:w14="http://schemas.microsoft.com/office/word/2010/wordml" xmlns:wpg="http://schemas.microsoft.com/office/word/2010/wordprocessingGroup" xmlns:wpi="http://schemas.microsoft.com/office/word/2010/wordprocessingInk" xmlns:wne="http://schemas.microsoft.com/office/word/2006/wordml" xmlns:wps="http://schemas.microsoft.com/office/word/2010/wordprocessingShape" mc:Ignorable="w14 wp14">
+  <w:p>
+    <w:pPr>
+      <w:pStyle w:val="Footer"/>
+      <w:framePr w:wrap="around" w:vAnchor="text" w:hAnchor="margin" w:xAlign="right" w:y="1"/>
+      <w:rPr>
+        <w:rStyle w:val="PageNumber"/>
+      </w:rPr>
+    </w:pPr>
+    <w:r>
+      <w:rPr>
+        <w:rStyle w:val="PageNumber"/>
+      </w:rPr>
+      <w:fldChar w:fldCharType="begin"/>
+    </w:r>
+    <w:r>
+      <w:rPr>
+        <w:rStyle w:val="PageNumber"/>
+      </w:rPr>
+      <w:instrText xml:space="preserve">PAGE  </w:instrText>
+    </w:r>
+    <w:r>
+      <w:rPr>
+        <w:rStyle w:val="PageNumber"/>
+      </w:rPr>
+      <w:fldChar w:fldCharType="separate"/>
+    </w:r>
+    <w:r>
+      <w:rPr>
+        <w:rStyle w:val="PageNumber"/>
+        <w:noProof/>
+      </w:rPr>
+      <w:t>1</w:t>
+    </w:r>
+    <w:r>
+      <w:rPr>
+        <w:rStyle w:val="PageNumber"/>
+      </w:rPr>
+      <w:fldChar w:fldCharType="end"/>
+    </w:r>
+  </w:p>
+  <w:p>
+    <w:pPr>
+      <w:pStyle w:val="Footer"/>
+      <w:ind w:right="360"/>
+    </w:pPr>
+  </w:p>
+</w:ftr>
+</file>
+
 <file path=word/footnotes.xml><?xml version="1.0" encoding="utf-8"?>
 <w:footnotes xmlns:wpc="http://schemas.microsoft.com/office/word/2010/wordprocessingCanvas" xmlns:mo="http://schemas.microsoft.com/office/mac/office/2008/main" xmlns:mc="http://schemas.openxmlformats.org/markup-compatibility/2006" xmlns:mv="urn:schemas-microsoft-com:mac:vml" xmlns:o="urn:schemas-microsoft-com:office:office" xmlns:r="http://schemas.openxmlformats.org/officeDocument/2006/relationships" xmlns:m="http://schemas.openxmlformats.org/officeDocument/2006/math" xmlns:v="urn:schemas-microsoft-com:vml" xmlns:wp14="http://schemas.microsoft.com/office/word/2010/wordprocessingDrawing" xmlns:wp="http://schemas.openxmlformats.org/drawingml/2006/wordprocessingDrawing" xmlns:w10="urn:schemas-microsoft-com:office:word" xmlns:w="http://schemas.openxmlformats.org/wordprocessingml/2006/main" xmlns:w14="http://schemas.microsoft.com/office/word/2010/wordml" xmlns:wpg="http://schemas.microsoft.com/office/word/2010/wordprocessingGroup" xmlns:wpi="http://schemas.microsoft.com/office/word/2010/wordprocessingInk" xmlns:wne="http://schemas.microsoft.com/office/word/2006/wordml" xmlns:wps="http://schemas.microsoft.com/office/word/2010/wordprocessingShape" mc:Ignorable="w14 wp14">
   <w:footnote w:type="separator" w:id="-1">
@@ -821,6 +1545,37 @@
           <w:lang w:val="pl-PL"/>
         </w:rPr>
         <w:t>iwo.dubaniowski@frs.ethz.ch</w:t>
+      </w:r>
+    </w:p>
+  </w:footnote>
+  <w:footnote w:id="2">
+    <w:p>
+      <w:pPr>
+        <w:pStyle w:val="FootnoteText"/>
+        <w:rPr>
+          <w:rFonts w:ascii="Times New Roman" w:hAnsi="Times New Roman" w:cs="Times New Roman"/>
+          <w:sz w:val="20"/>
+          <w:szCs w:val="20"/>
+          <w:lang w:val="pl-PL"/>
+        </w:rPr>
+      </w:pPr>
+      <w:r>
+        <w:rPr>
+          <w:rStyle w:val="FootnoteReference"/>
+        </w:rPr>
+        <w:footnoteRef/>
+      </w:r>
+      <w:r>
+        <w:t xml:space="preserve"> </w:t>
+      </w:r>
+      <w:r>
+        <w:rPr>
+          <w:rFonts w:ascii="Times New Roman" w:hAnsi="Times New Roman" w:cs="Times New Roman"/>
+          <w:sz w:val="20"/>
+          <w:szCs w:val="20"/>
+          <w:lang w:val="pl-PL"/>
+        </w:rPr>
+        <w:t>US power grid topology from D. J. Watts and S. H. Strogatz, Nature 393, 440-442 (1998)</w:t>
       </w:r>
     </w:p>
   </w:footnote>
@@ -882,6 +1637,424 @@
     </w:r>
   </w:p>
 </w:hdr>
+</file>
+
+<file path=word/numbering.xml><?xml version="1.0" encoding="utf-8"?>
+<w:numbering xmlns:wpc="http://schemas.microsoft.com/office/word/2010/wordprocessingCanvas" xmlns:mo="http://schemas.microsoft.com/office/mac/office/2008/main" xmlns:mc="http://schemas.openxmlformats.org/markup-compatibility/2006" xmlns:mv="urn:schemas-microsoft-com:mac:vml" xmlns:o="urn:schemas-microsoft-com:office:office" xmlns:r="http://schemas.openxmlformats.org/officeDocument/2006/relationships" xmlns:m="http://schemas.openxmlformats.org/officeDocument/2006/math" xmlns:v="urn:schemas-microsoft-com:vml" xmlns:wp14="http://schemas.microsoft.com/office/word/2010/wordprocessingDrawing" xmlns:wp="http://schemas.openxmlformats.org/drawingml/2006/wordprocessingDrawing" xmlns:w10="urn:schemas-microsoft-com:office:word" xmlns:w="http://schemas.openxmlformats.org/wordprocessingml/2006/main" xmlns:w14="http://schemas.microsoft.com/office/word/2010/wordml" xmlns:wpg="http://schemas.microsoft.com/office/word/2010/wordprocessingGroup" xmlns:wpi="http://schemas.microsoft.com/office/word/2010/wordprocessingInk" xmlns:wne="http://schemas.microsoft.com/office/word/2006/wordml" xmlns:wps="http://schemas.microsoft.com/office/word/2010/wordprocessingShape" mc:Ignorable="w14 wp14">
+  <w:abstractNum w:abstractNumId="0">
+    <w:nsid w:val="0B46350C"/>
+    <w:multiLevelType w:val="hybridMultilevel"/>
+    <w:tmpl w:val="AB42A414"/>
+    <w:lvl w:ilvl="0" w:tplc="0409000F">
+      <w:start w:val="1"/>
+      <w:numFmt w:val="decimal"/>
+      <w:lvlText w:val="%1."/>
+      <w:lvlJc w:val="left"/>
+      <w:pPr>
+        <w:ind w:left="720" w:hanging="360"/>
+      </w:pPr>
+    </w:lvl>
+    <w:lvl w:ilvl="1" w:tplc="04090019">
+      <w:start w:val="1"/>
+      <w:numFmt w:val="lowerLetter"/>
+      <w:lvlText w:val="%2."/>
+      <w:lvlJc w:val="left"/>
+      <w:pPr>
+        <w:ind w:left="1440" w:hanging="360"/>
+      </w:pPr>
+    </w:lvl>
+    <w:lvl w:ilvl="2" w:tplc="0409001B" w:tentative="1">
+      <w:start w:val="1"/>
+      <w:numFmt w:val="lowerRoman"/>
+      <w:lvlText w:val="%3."/>
+      <w:lvlJc w:val="right"/>
+      <w:pPr>
+        <w:ind w:left="2160" w:hanging="180"/>
+      </w:pPr>
+    </w:lvl>
+    <w:lvl w:ilvl="3" w:tplc="0409000F" w:tentative="1">
+      <w:start w:val="1"/>
+      <w:numFmt w:val="decimal"/>
+      <w:lvlText w:val="%4."/>
+      <w:lvlJc w:val="left"/>
+      <w:pPr>
+        <w:ind w:left="2880" w:hanging="360"/>
+      </w:pPr>
+    </w:lvl>
+    <w:lvl w:ilvl="4" w:tplc="04090019" w:tentative="1">
+      <w:start w:val="1"/>
+      <w:numFmt w:val="lowerLetter"/>
+      <w:lvlText w:val="%5."/>
+      <w:lvlJc w:val="left"/>
+      <w:pPr>
+        <w:ind w:left="3600" w:hanging="360"/>
+      </w:pPr>
+    </w:lvl>
+    <w:lvl w:ilvl="5" w:tplc="0409001B" w:tentative="1">
+      <w:start w:val="1"/>
+      <w:numFmt w:val="lowerRoman"/>
+      <w:lvlText w:val="%6."/>
+      <w:lvlJc w:val="right"/>
+      <w:pPr>
+        <w:ind w:left="4320" w:hanging="180"/>
+      </w:pPr>
+    </w:lvl>
+    <w:lvl w:ilvl="6" w:tplc="0409000F" w:tentative="1">
+      <w:start w:val="1"/>
+      <w:numFmt w:val="decimal"/>
+      <w:lvlText w:val="%7."/>
+      <w:lvlJc w:val="left"/>
+      <w:pPr>
+        <w:ind w:left="5040" w:hanging="360"/>
+      </w:pPr>
+    </w:lvl>
+    <w:lvl w:ilvl="7" w:tplc="04090019" w:tentative="1">
+      <w:start w:val="1"/>
+      <w:numFmt w:val="lowerLetter"/>
+      <w:lvlText w:val="%8."/>
+      <w:lvlJc w:val="left"/>
+      <w:pPr>
+        <w:ind w:left="5760" w:hanging="360"/>
+      </w:pPr>
+    </w:lvl>
+    <w:lvl w:ilvl="8" w:tplc="0409001B" w:tentative="1">
+      <w:start w:val="1"/>
+      <w:numFmt w:val="lowerRoman"/>
+      <w:lvlText w:val="%9."/>
+      <w:lvlJc w:val="right"/>
+      <w:pPr>
+        <w:ind w:left="6480" w:hanging="180"/>
+      </w:pPr>
+    </w:lvl>
+  </w:abstractNum>
+  <w:abstractNum w:abstractNumId="1">
+    <w:nsid w:val="26954EAF"/>
+    <w:multiLevelType w:val="hybridMultilevel"/>
+    <w:tmpl w:val="8BF0EB64"/>
+    <w:lvl w:ilvl="0" w:tplc="0409000F">
+      <w:start w:val="1"/>
+      <w:numFmt w:val="decimal"/>
+      <w:lvlText w:val="%1."/>
+      <w:lvlJc w:val="left"/>
+      <w:pPr>
+        <w:ind w:left="720" w:hanging="360"/>
+      </w:pPr>
+    </w:lvl>
+    <w:lvl w:ilvl="1" w:tplc="04090001">
+      <w:start w:val="1"/>
+      <w:numFmt w:val="bullet"/>
+      <w:lvlText w:val=""/>
+      <w:lvlJc w:val="left"/>
+      <w:pPr>
+        <w:ind w:left="1440" w:hanging="360"/>
+      </w:pPr>
+      <w:rPr>
+        <w:rFonts w:ascii="Symbol" w:hAnsi="Symbol" w:hint="default"/>
+      </w:rPr>
+    </w:lvl>
+    <w:lvl w:ilvl="2" w:tplc="0409001B" w:tentative="1">
+      <w:start w:val="1"/>
+      <w:numFmt w:val="lowerRoman"/>
+      <w:lvlText w:val="%3."/>
+      <w:lvlJc w:val="right"/>
+      <w:pPr>
+        <w:ind w:left="2160" w:hanging="180"/>
+      </w:pPr>
+    </w:lvl>
+    <w:lvl w:ilvl="3" w:tplc="0409000F" w:tentative="1">
+      <w:start w:val="1"/>
+      <w:numFmt w:val="decimal"/>
+      <w:lvlText w:val="%4."/>
+      <w:lvlJc w:val="left"/>
+      <w:pPr>
+        <w:ind w:left="2880" w:hanging="360"/>
+      </w:pPr>
+    </w:lvl>
+    <w:lvl w:ilvl="4" w:tplc="04090019" w:tentative="1">
+      <w:start w:val="1"/>
+      <w:numFmt w:val="lowerLetter"/>
+      <w:lvlText w:val="%5."/>
+      <w:lvlJc w:val="left"/>
+      <w:pPr>
+        <w:ind w:left="3600" w:hanging="360"/>
+      </w:pPr>
+    </w:lvl>
+    <w:lvl w:ilvl="5" w:tplc="0409001B" w:tentative="1">
+      <w:start w:val="1"/>
+      <w:numFmt w:val="lowerRoman"/>
+      <w:lvlText w:val="%6."/>
+      <w:lvlJc w:val="right"/>
+      <w:pPr>
+        <w:ind w:left="4320" w:hanging="180"/>
+      </w:pPr>
+    </w:lvl>
+    <w:lvl w:ilvl="6" w:tplc="0409000F" w:tentative="1">
+      <w:start w:val="1"/>
+      <w:numFmt w:val="decimal"/>
+      <w:lvlText w:val="%7."/>
+      <w:lvlJc w:val="left"/>
+      <w:pPr>
+        <w:ind w:left="5040" w:hanging="360"/>
+      </w:pPr>
+    </w:lvl>
+    <w:lvl w:ilvl="7" w:tplc="04090019" w:tentative="1">
+      <w:start w:val="1"/>
+      <w:numFmt w:val="lowerLetter"/>
+      <w:lvlText w:val="%8."/>
+      <w:lvlJc w:val="left"/>
+      <w:pPr>
+        <w:ind w:left="5760" w:hanging="360"/>
+      </w:pPr>
+    </w:lvl>
+    <w:lvl w:ilvl="8" w:tplc="0409001B" w:tentative="1">
+      <w:start w:val="1"/>
+      <w:numFmt w:val="lowerRoman"/>
+      <w:lvlText w:val="%9."/>
+      <w:lvlJc w:val="right"/>
+      <w:pPr>
+        <w:ind w:left="6480" w:hanging="180"/>
+      </w:pPr>
+    </w:lvl>
+  </w:abstractNum>
+  <w:abstractNum w:abstractNumId="2">
+    <w:nsid w:val="562A40CF"/>
+    <w:multiLevelType w:val="hybridMultilevel"/>
+    <w:tmpl w:val="2574247A"/>
+    <w:lvl w:ilvl="0" w:tplc="0409000F">
+      <w:start w:val="1"/>
+      <w:numFmt w:val="decimal"/>
+      <w:lvlText w:val="%1."/>
+      <w:lvlJc w:val="left"/>
+      <w:pPr>
+        <w:ind w:left="720" w:hanging="360"/>
+      </w:pPr>
+    </w:lvl>
+    <w:lvl w:ilvl="1" w:tplc="04090019">
+      <w:start w:val="1"/>
+      <w:numFmt w:val="lowerLetter"/>
+      <w:lvlText w:val="%2."/>
+      <w:lvlJc w:val="left"/>
+      <w:pPr>
+        <w:ind w:left="1440" w:hanging="360"/>
+      </w:pPr>
+    </w:lvl>
+    <w:lvl w:ilvl="2" w:tplc="0409001B" w:tentative="1">
+      <w:start w:val="1"/>
+      <w:numFmt w:val="lowerRoman"/>
+      <w:lvlText w:val="%3."/>
+      <w:lvlJc w:val="right"/>
+      <w:pPr>
+        <w:ind w:left="2160" w:hanging="180"/>
+      </w:pPr>
+    </w:lvl>
+    <w:lvl w:ilvl="3" w:tplc="0409000F" w:tentative="1">
+      <w:start w:val="1"/>
+      <w:numFmt w:val="decimal"/>
+      <w:lvlText w:val="%4."/>
+      <w:lvlJc w:val="left"/>
+      <w:pPr>
+        <w:ind w:left="2880" w:hanging="360"/>
+      </w:pPr>
+    </w:lvl>
+    <w:lvl w:ilvl="4" w:tplc="04090019" w:tentative="1">
+      <w:start w:val="1"/>
+      <w:numFmt w:val="lowerLetter"/>
+      <w:lvlText w:val="%5."/>
+      <w:lvlJc w:val="left"/>
+      <w:pPr>
+        <w:ind w:left="3600" w:hanging="360"/>
+      </w:pPr>
+    </w:lvl>
+    <w:lvl w:ilvl="5" w:tplc="0409001B" w:tentative="1">
+      <w:start w:val="1"/>
+      <w:numFmt w:val="lowerRoman"/>
+      <w:lvlText w:val="%6."/>
+      <w:lvlJc w:val="right"/>
+      <w:pPr>
+        <w:ind w:left="4320" w:hanging="180"/>
+      </w:pPr>
+    </w:lvl>
+    <w:lvl w:ilvl="6" w:tplc="0409000F" w:tentative="1">
+      <w:start w:val="1"/>
+      <w:numFmt w:val="decimal"/>
+      <w:lvlText w:val="%7."/>
+      <w:lvlJc w:val="left"/>
+      <w:pPr>
+        <w:ind w:left="5040" w:hanging="360"/>
+      </w:pPr>
+    </w:lvl>
+    <w:lvl w:ilvl="7" w:tplc="04090019" w:tentative="1">
+      <w:start w:val="1"/>
+      <w:numFmt w:val="lowerLetter"/>
+      <w:lvlText w:val="%8."/>
+      <w:lvlJc w:val="left"/>
+      <w:pPr>
+        <w:ind w:left="5760" w:hanging="360"/>
+      </w:pPr>
+    </w:lvl>
+    <w:lvl w:ilvl="8" w:tplc="0409001B" w:tentative="1">
+      <w:start w:val="1"/>
+      <w:numFmt w:val="lowerRoman"/>
+      <w:lvlText w:val="%9."/>
+      <w:lvlJc w:val="right"/>
+      <w:pPr>
+        <w:ind w:left="6480" w:hanging="180"/>
+      </w:pPr>
+    </w:lvl>
+  </w:abstractNum>
+  <w:abstractNum w:abstractNumId="3">
+    <w:nsid w:val="76CB263D"/>
+    <w:multiLevelType w:val="hybridMultilevel"/>
+    <w:tmpl w:val="70F25586"/>
+    <w:lvl w:ilvl="0" w:tplc="8A986EE0">
+      <w:start w:val="1"/>
+      <w:numFmt w:val="bullet"/>
+      <w:lvlText w:val="•"/>
+      <w:lvlJc w:val="left"/>
+      <w:pPr>
+        <w:tabs>
+          <w:tab w:val="num" w:pos="720"/>
+        </w:tabs>
+        <w:ind w:left="720" w:hanging="360"/>
+      </w:pPr>
+      <w:rPr>
+        <w:rFonts w:ascii="Times" w:hAnsi="Times" w:hint="default"/>
+      </w:rPr>
+    </w:lvl>
+    <w:lvl w:ilvl="1" w:tplc="02108698">
+      <w:start w:val="-16393"/>
+      <w:numFmt w:val="bullet"/>
+      <w:lvlText w:val="•"/>
+      <w:lvlJc w:val="left"/>
+      <w:pPr>
+        <w:tabs>
+          <w:tab w:val="num" w:pos="1440"/>
+        </w:tabs>
+        <w:ind w:left="1440" w:hanging="360"/>
+      </w:pPr>
+      <w:rPr>
+        <w:rFonts w:ascii="Times" w:hAnsi="Times" w:hint="default"/>
+      </w:rPr>
+    </w:lvl>
+    <w:lvl w:ilvl="2" w:tplc="1EC49EE6" w:tentative="1">
+      <w:start w:val="1"/>
+      <w:numFmt w:val="bullet"/>
+      <w:lvlText w:val="•"/>
+      <w:lvlJc w:val="left"/>
+      <w:pPr>
+        <w:tabs>
+          <w:tab w:val="num" w:pos="2160"/>
+        </w:tabs>
+        <w:ind w:left="2160" w:hanging="360"/>
+      </w:pPr>
+      <w:rPr>
+        <w:rFonts w:ascii="Times" w:hAnsi="Times" w:hint="default"/>
+      </w:rPr>
+    </w:lvl>
+    <w:lvl w:ilvl="3" w:tplc="660EA046" w:tentative="1">
+      <w:start w:val="1"/>
+      <w:numFmt w:val="bullet"/>
+      <w:lvlText w:val="•"/>
+      <w:lvlJc w:val="left"/>
+      <w:pPr>
+        <w:tabs>
+          <w:tab w:val="num" w:pos="2880"/>
+        </w:tabs>
+        <w:ind w:left="2880" w:hanging="360"/>
+      </w:pPr>
+      <w:rPr>
+        <w:rFonts w:ascii="Times" w:hAnsi="Times" w:hint="default"/>
+      </w:rPr>
+    </w:lvl>
+    <w:lvl w:ilvl="4" w:tplc="3F668D76" w:tentative="1">
+      <w:start w:val="1"/>
+      <w:numFmt w:val="bullet"/>
+      <w:lvlText w:val="•"/>
+      <w:lvlJc w:val="left"/>
+      <w:pPr>
+        <w:tabs>
+          <w:tab w:val="num" w:pos="3600"/>
+        </w:tabs>
+        <w:ind w:left="3600" w:hanging="360"/>
+      </w:pPr>
+      <w:rPr>
+        <w:rFonts w:ascii="Times" w:hAnsi="Times" w:hint="default"/>
+      </w:rPr>
+    </w:lvl>
+    <w:lvl w:ilvl="5" w:tplc="66902806" w:tentative="1">
+      <w:start w:val="1"/>
+      <w:numFmt w:val="bullet"/>
+      <w:lvlText w:val="•"/>
+      <w:lvlJc w:val="left"/>
+      <w:pPr>
+        <w:tabs>
+          <w:tab w:val="num" w:pos="4320"/>
+        </w:tabs>
+        <w:ind w:left="4320" w:hanging="360"/>
+      </w:pPr>
+      <w:rPr>
+        <w:rFonts w:ascii="Times" w:hAnsi="Times" w:hint="default"/>
+      </w:rPr>
+    </w:lvl>
+    <w:lvl w:ilvl="6" w:tplc="DDB29962" w:tentative="1">
+      <w:start w:val="1"/>
+      <w:numFmt w:val="bullet"/>
+      <w:lvlText w:val="•"/>
+      <w:lvlJc w:val="left"/>
+      <w:pPr>
+        <w:tabs>
+          <w:tab w:val="num" w:pos="5040"/>
+        </w:tabs>
+        <w:ind w:left="5040" w:hanging="360"/>
+      </w:pPr>
+      <w:rPr>
+        <w:rFonts w:ascii="Times" w:hAnsi="Times" w:hint="default"/>
+      </w:rPr>
+    </w:lvl>
+    <w:lvl w:ilvl="7" w:tplc="E8941B30" w:tentative="1">
+      <w:start w:val="1"/>
+      <w:numFmt w:val="bullet"/>
+      <w:lvlText w:val="•"/>
+      <w:lvlJc w:val="left"/>
+      <w:pPr>
+        <w:tabs>
+          <w:tab w:val="num" w:pos="5760"/>
+        </w:tabs>
+        <w:ind w:left="5760" w:hanging="360"/>
+      </w:pPr>
+      <w:rPr>
+        <w:rFonts w:ascii="Times" w:hAnsi="Times" w:hint="default"/>
+      </w:rPr>
+    </w:lvl>
+    <w:lvl w:ilvl="8" w:tplc="8038709A" w:tentative="1">
+      <w:start w:val="1"/>
+      <w:numFmt w:val="bullet"/>
+      <w:lvlText w:val="•"/>
+      <w:lvlJc w:val="left"/>
+      <w:pPr>
+        <w:tabs>
+          <w:tab w:val="num" w:pos="6480"/>
+        </w:tabs>
+        <w:ind w:left="6480" w:hanging="360"/>
+      </w:pPr>
+      <w:rPr>
+        <w:rFonts w:ascii="Times" w:hAnsi="Times" w:hint="default"/>
+      </w:rPr>
+    </w:lvl>
+  </w:abstractNum>
+  <w:num w:numId="1">
+    <w:abstractNumId w:val="0"/>
+  </w:num>
+  <w:num w:numId="2">
+    <w:abstractNumId w:val="3"/>
+  </w:num>
+  <w:num w:numId="3">
+    <w:abstractNumId w:val="2"/>
+  </w:num>
+  <w:num w:numId="4">
+    <w:abstractNumId w:val="1"/>
+  </w:num>
+</w:numbering>
 </file>
 
 <file path=word/styles.xml><?xml version="1.0" encoding="utf-8"?>
@@ -1063,10 +2236,55 @@
       <w:szCs w:val="32"/>
     </w:rPr>
   </w:style>
+  <w:style w:type="paragraph" w:styleId="Heading2">
+    <w:name w:val="heading 2"/>
+    <w:basedOn w:val="Normal"/>
+    <w:next w:val="Normal"/>
+    <w:link w:val="Heading2Char"/>
+    <w:uiPriority w:val="9"/>
+    <w:unhideWhenUsed/>
+    <w:qFormat/>
+    <w:rsid w:val="008A53D8"/>
+    <w:pPr>
+      <w:keepNext/>
+      <w:keepLines/>
+      <w:spacing w:before="200"/>
+      <w:outlineLvl w:val="1"/>
+    </w:pPr>
+    <w:rPr>
+      <w:rFonts w:asciiTheme="majorHAnsi" w:eastAsiaTheme="majorEastAsia" w:hAnsiTheme="majorHAnsi" w:cstheme="majorBidi"/>
+      <w:b/>
+      <w:bCs/>
+      <w:color w:val="4F81BD" w:themeColor="accent1"/>
+      <w:sz w:val="26"/>
+      <w:szCs w:val="26"/>
+    </w:rPr>
+  </w:style>
+  <w:style w:type="paragraph" w:styleId="Heading3">
+    <w:name w:val="heading 3"/>
+    <w:basedOn w:val="Normal"/>
+    <w:next w:val="Normal"/>
+    <w:link w:val="Heading3Char"/>
+    <w:uiPriority w:val="9"/>
+    <w:unhideWhenUsed/>
+    <w:qFormat/>
+    <w:rsid w:val="008A53D8"/>
+    <w:pPr>
+      <w:keepNext/>
+      <w:keepLines/>
+      <w:spacing w:before="200"/>
+      <w:outlineLvl w:val="2"/>
+    </w:pPr>
+    <w:rPr>
+      <w:rFonts w:asciiTheme="majorHAnsi" w:eastAsiaTheme="majorEastAsia" w:hAnsiTheme="majorHAnsi" w:cstheme="majorBidi"/>
+      <w:b/>
+      <w:bCs/>
+      <w:color w:val="4F81BD" w:themeColor="accent1"/>
+    </w:rPr>
+  </w:style>
   <w:style w:type="character" w:default="1" w:styleId="DefaultParagraphFont">
     <w:name w:val="Default Paragraph Font"/>
     <w:uiPriority w:val="1"/>
-    <w:semiHidden/>
     <w:unhideWhenUsed/>
   </w:style>
   <w:style w:type="table" w:default="1" w:styleId="TableNormal">
@@ -1255,6 +2473,571 @@
       <w:iCs/>
       <w:color w:val="4F81BD" w:themeColor="accent1"/>
       <w:spacing w:val="15"/>
+    </w:rPr>
+  </w:style>
+  <w:style w:type="character" w:styleId="PageNumber">
+    <w:name w:val="page number"/>
+    <w:basedOn w:val="DefaultParagraphFont"/>
+    <w:uiPriority w:val="99"/>
+    <w:semiHidden/>
+    <w:unhideWhenUsed/>
+    <w:rsid w:val="00F82C1F"/>
+  </w:style>
+  <w:style w:type="paragraph" w:styleId="ListParagraph">
+    <w:name w:val="List Paragraph"/>
+    <w:basedOn w:val="Normal"/>
+    <w:uiPriority w:val="34"/>
+    <w:qFormat/>
+    <w:rsid w:val="00DA0FEC"/>
+    <w:pPr>
+      <w:ind w:left="720"/>
+      <w:contextualSpacing/>
+    </w:pPr>
+  </w:style>
+  <w:style w:type="character" w:customStyle="1" w:styleId="Heading2Char">
+    <w:name w:val="Heading 2 Char"/>
+    <w:basedOn w:val="DefaultParagraphFont"/>
+    <w:link w:val="Heading2"/>
+    <w:uiPriority w:val="9"/>
+    <w:rsid w:val="008A53D8"/>
+    <w:rPr>
+      <w:rFonts w:asciiTheme="majorHAnsi" w:eastAsiaTheme="majorEastAsia" w:hAnsiTheme="majorHAnsi" w:cstheme="majorBidi"/>
+      <w:b/>
+      <w:bCs/>
+      <w:color w:val="4F81BD" w:themeColor="accent1"/>
+      <w:sz w:val="26"/>
+      <w:szCs w:val="26"/>
+    </w:rPr>
+  </w:style>
+  <w:style w:type="character" w:customStyle="1" w:styleId="Heading3Char">
+    <w:name w:val="Heading 3 Char"/>
+    <w:basedOn w:val="DefaultParagraphFont"/>
+    <w:link w:val="Heading3"/>
+    <w:uiPriority w:val="9"/>
+    <w:rsid w:val="008A53D8"/>
+    <w:rPr>
+      <w:rFonts w:asciiTheme="majorHAnsi" w:eastAsiaTheme="majorEastAsia" w:hAnsiTheme="majorHAnsi" w:cstheme="majorBidi"/>
+      <w:b/>
+      <w:bCs/>
+      <w:color w:val="4F81BD" w:themeColor="accent1"/>
+    </w:rPr>
+  </w:style>
+  <w:style w:type="paragraph" w:styleId="BalloonText">
+    <w:name w:val="Balloon Text"/>
+    <w:basedOn w:val="Normal"/>
+    <w:link w:val="BalloonTextChar"/>
+    <w:uiPriority w:val="99"/>
+    <w:semiHidden/>
+    <w:unhideWhenUsed/>
+    <w:rsid w:val="00A22E32"/>
+    <w:rPr>
+      <w:rFonts w:ascii="Lucida Grande" w:hAnsi="Lucida Grande" w:cs="Lucida Grande"/>
+      <w:sz w:val="18"/>
+      <w:szCs w:val="18"/>
+    </w:rPr>
+  </w:style>
+  <w:style w:type="character" w:customStyle="1" w:styleId="BalloonTextChar">
+    <w:name w:val="Balloon Text Char"/>
+    <w:basedOn w:val="DefaultParagraphFont"/>
+    <w:link w:val="BalloonText"/>
+    <w:uiPriority w:val="99"/>
+    <w:semiHidden/>
+    <w:rsid w:val="00A22E32"/>
+    <w:rPr>
+      <w:rFonts w:ascii="Lucida Grande" w:hAnsi="Lucida Grande" w:cs="Lucida Grande"/>
+      <w:sz w:val="18"/>
+      <w:szCs w:val="18"/>
+    </w:rPr>
+  </w:style>
+  <w:style w:type="table" w:styleId="TableGrid">
+    <w:name w:val="Table Grid"/>
+    <w:basedOn w:val="TableNormal"/>
+    <w:uiPriority w:val="59"/>
+    <w:rsid w:val="00B11C81"/>
+    <w:tblPr>
+      <w:tblInd w:w="0" w:type="dxa"/>
+      <w:tblBorders>
+        <w:top w:val="single" w:sz="4" w:space="0" w:color="auto"/>
+        <w:left w:val="single" w:sz="4" w:space="0" w:color="auto"/>
+        <w:bottom w:val="single" w:sz="4" w:space="0" w:color="auto"/>
+        <w:right w:val="single" w:sz="4" w:space="0" w:color="auto"/>
+        <w:insideH w:val="single" w:sz="4" w:space="0" w:color="auto"/>
+        <w:insideV w:val="single" w:sz="4" w:space="0" w:color="auto"/>
+      </w:tblBorders>
+      <w:tblCellMar>
+        <w:top w:w="0" w:type="dxa"/>
+        <w:left w:w="108" w:type="dxa"/>
+        <w:bottom w:w="0" w:type="dxa"/>
+        <w:right w:w="108" w:type="dxa"/>
+      </w:tblCellMar>
+    </w:tblPr>
+  </w:style>
+  <w:style w:type="table" w:styleId="ColorfulGrid-Accent1">
+    <w:name w:val="Colorful Grid Accent 1"/>
+    <w:basedOn w:val="TableNormal"/>
+    <w:uiPriority w:val="73"/>
+    <w:rsid w:val="00B11C81"/>
+    <w:rPr>
+      <w:color w:val="000000" w:themeColor="text1"/>
+    </w:rPr>
+    <w:tblPr>
+      <w:tblStyleRowBandSize w:val="1"/>
+      <w:tblStyleColBandSize w:val="1"/>
+      <w:tblInd w:w="0" w:type="dxa"/>
+      <w:tblBorders>
+        <w:insideH w:val="single" w:sz="4" w:space="0" w:color="FFFFFF" w:themeColor="background1"/>
+      </w:tblBorders>
+      <w:tblCellMar>
+        <w:top w:w="0" w:type="dxa"/>
+        <w:left w:w="108" w:type="dxa"/>
+        <w:bottom w:w="0" w:type="dxa"/>
+        <w:right w:w="108" w:type="dxa"/>
+      </w:tblCellMar>
+    </w:tblPr>
+    <w:tcPr>
+      <w:shd w:val="clear" w:color="auto" w:fill="DBE5F1" w:themeFill="accent1" w:themeFillTint="33"/>
+    </w:tcPr>
+    <w:tblStylePr w:type="firstRow">
+      <w:rPr>
+        <w:b/>
+        <w:bCs/>
+      </w:rPr>
+      <w:tblPr/>
+      <w:tcPr>
+        <w:shd w:val="clear" w:color="auto" w:fill="B8CCE4" w:themeFill="accent1" w:themeFillTint="66"/>
+      </w:tcPr>
+    </w:tblStylePr>
+    <w:tblStylePr w:type="lastRow">
+      <w:rPr>
+        <w:b/>
+        <w:bCs/>
+        <w:color w:val="000000" w:themeColor="text1"/>
+      </w:rPr>
+      <w:tblPr/>
+      <w:tcPr>
+        <w:shd w:val="clear" w:color="auto" w:fill="B8CCE4" w:themeFill="accent1" w:themeFillTint="66"/>
+      </w:tcPr>
+    </w:tblStylePr>
+    <w:tblStylePr w:type="firstCol">
+      <w:rPr>
+        <w:color w:val="FFFFFF" w:themeColor="background1"/>
+      </w:rPr>
+      <w:tblPr/>
+      <w:tcPr>
+        <w:shd w:val="clear" w:color="auto" w:fill="365F91" w:themeFill="accent1" w:themeFillShade="BF"/>
+      </w:tcPr>
+    </w:tblStylePr>
+    <w:tblStylePr w:type="lastCol">
+      <w:rPr>
+        <w:color w:val="FFFFFF" w:themeColor="background1"/>
+      </w:rPr>
+      <w:tblPr/>
+      <w:tcPr>
+        <w:shd w:val="clear" w:color="auto" w:fill="365F91" w:themeFill="accent1" w:themeFillShade="BF"/>
+      </w:tcPr>
+    </w:tblStylePr>
+    <w:tblStylePr w:type="band1Vert">
+      <w:tblPr/>
+      <w:tcPr>
+        <w:shd w:val="clear" w:color="auto" w:fill="A7BFDE" w:themeFill="accent1" w:themeFillTint="7F"/>
+      </w:tcPr>
+    </w:tblStylePr>
+    <w:tblStylePr w:type="band1Horz">
+      <w:tblPr/>
+      <w:tcPr>
+        <w:shd w:val="clear" w:color="auto" w:fill="A7BFDE" w:themeFill="accent1" w:themeFillTint="7F"/>
+      </w:tcPr>
+    </w:tblStylePr>
+  </w:style>
+  <w:style w:type="table" w:styleId="MediumList1">
+    <w:name w:val="Medium List 1"/>
+    <w:basedOn w:val="TableNormal"/>
+    <w:uiPriority w:val="65"/>
+    <w:rsid w:val="00B11C81"/>
+    <w:rPr>
+      <w:color w:val="000000" w:themeColor="text1"/>
+    </w:rPr>
+    <w:tblPr>
+      <w:tblStyleRowBandSize w:val="1"/>
+      <w:tblStyleColBandSize w:val="1"/>
+      <w:tblInd w:w="0" w:type="dxa"/>
+      <w:tblBorders>
+        <w:top w:val="single" w:sz="8" w:space="0" w:color="000000" w:themeColor="text1"/>
+        <w:bottom w:val="single" w:sz="8" w:space="0" w:color="000000" w:themeColor="text1"/>
+      </w:tblBorders>
+      <w:tblCellMar>
+        <w:top w:w="0" w:type="dxa"/>
+        <w:left w:w="108" w:type="dxa"/>
+        <w:bottom w:w="0" w:type="dxa"/>
+        <w:right w:w="108" w:type="dxa"/>
+      </w:tblCellMar>
+    </w:tblPr>
+    <w:tblStylePr w:type="firstRow">
+      <w:rPr>
+        <w:rFonts w:asciiTheme="majorHAnsi" w:eastAsiaTheme="majorEastAsia" w:hAnsiTheme="majorHAnsi" w:cstheme="majorBidi"/>
+      </w:rPr>
+      <w:tblPr/>
+      <w:tcPr>
+        <w:tcBorders>
+          <w:top w:val="nil"/>
+          <w:bottom w:val="single" w:sz="8" w:space="0" w:color="000000" w:themeColor="text1"/>
+        </w:tcBorders>
+      </w:tcPr>
+    </w:tblStylePr>
+    <w:tblStylePr w:type="lastRow">
+      <w:rPr>
+        <w:b/>
+        <w:bCs/>
+        <w:color w:val="1F497D" w:themeColor="text2"/>
+      </w:rPr>
+      <w:tblPr/>
+      <w:tcPr>
+        <w:tcBorders>
+          <w:top w:val="single" w:sz="8" w:space="0" w:color="000000" w:themeColor="text1"/>
+          <w:bottom w:val="single" w:sz="8" w:space="0" w:color="000000" w:themeColor="text1"/>
+        </w:tcBorders>
+      </w:tcPr>
+    </w:tblStylePr>
+    <w:tblStylePr w:type="firstCol">
+      <w:rPr>
+        <w:b/>
+        <w:bCs/>
+      </w:rPr>
+    </w:tblStylePr>
+    <w:tblStylePr w:type="lastCol">
+      <w:rPr>
+        <w:b/>
+        <w:bCs/>
+      </w:rPr>
+      <w:tblPr/>
+      <w:tcPr>
+        <w:tcBorders>
+          <w:top w:val="single" w:sz="8" w:space="0" w:color="000000" w:themeColor="text1"/>
+          <w:bottom w:val="single" w:sz="8" w:space="0" w:color="000000" w:themeColor="text1"/>
+        </w:tcBorders>
+      </w:tcPr>
+    </w:tblStylePr>
+    <w:tblStylePr w:type="band1Vert">
+      <w:tblPr/>
+      <w:tcPr>
+        <w:shd w:val="clear" w:color="auto" w:fill="C0C0C0" w:themeFill="text1" w:themeFillTint="3F"/>
+      </w:tcPr>
+    </w:tblStylePr>
+    <w:tblStylePr w:type="band1Horz">
+      <w:tblPr/>
+      <w:tcPr>
+        <w:shd w:val="clear" w:color="auto" w:fill="C0C0C0" w:themeFill="text1" w:themeFillTint="3F"/>
+      </w:tcPr>
+    </w:tblStylePr>
+  </w:style>
+  <w:style w:type="table" w:styleId="MediumList1-Accent3">
+    <w:name w:val="Medium List 1 Accent 3"/>
+    <w:basedOn w:val="TableNormal"/>
+    <w:uiPriority w:val="65"/>
+    <w:rsid w:val="00B11C81"/>
+    <w:rPr>
+      <w:color w:val="000000" w:themeColor="text1"/>
+    </w:rPr>
+    <w:tblPr>
+      <w:tblStyleRowBandSize w:val="1"/>
+      <w:tblStyleColBandSize w:val="1"/>
+      <w:tblInd w:w="0" w:type="dxa"/>
+      <w:tblBorders>
+        <w:top w:val="single" w:sz="8" w:space="0" w:color="9BBB59" w:themeColor="accent3"/>
+        <w:bottom w:val="single" w:sz="8" w:space="0" w:color="9BBB59" w:themeColor="accent3"/>
+      </w:tblBorders>
+      <w:tblCellMar>
+        <w:top w:w="0" w:type="dxa"/>
+        <w:left w:w="108" w:type="dxa"/>
+        <w:bottom w:w="0" w:type="dxa"/>
+        <w:right w:w="108" w:type="dxa"/>
+      </w:tblCellMar>
+    </w:tblPr>
+    <w:tblStylePr w:type="firstRow">
+      <w:rPr>
+        <w:rFonts w:asciiTheme="majorHAnsi" w:eastAsiaTheme="majorEastAsia" w:hAnsiTheme="majorHAnsi" w:cstheme="majorBidi"/>
+      </w:rPr>
+      <w:tblPr/>
+      <w:tcPr>
+        <w:tcBorders>
+          <w:top w:val="nil"/>
+          <w:bottom w:val="single" w:sz="8" w:space="0" w:color="9BBB59" w:themeColor="accent3"/>
+        </w:tcBorders>
+      </w:tcPr>
+    </w:tblStylePr>
+    <w:tblStylePr w:type="lastRow">
+      <w:rPr>
+        <w:b/>
+        <w:bCs/>
+        <w:color w:val="1F497D" w:themeColor="text2"/>
+      </w:rPr>
+      <w:tblPr/>
+      <w:tcPr>
+        <w:tcBorders>
+          <w:top w:val="single" w:sz="8" w:space="0" w:color="9BBB59" w:themeColor="accent3"/>
+          <w:bottom w:val="single" w:sz="8" w:space="0" w:color="9BBB59" w:themeColor="accent3"/>
+        </w:tcBorders>
+      </w:tcPr>
+    </w:tblStylePr>
+    <w:tblStylePr w:type="firstCol">
+      <w:rPr>
+        <w:b/>
+        <w:bCs/>
+      </w:rPr>
+    </w:tblStylePr>
+    <w:tblStylePr w:type="lastCol">
+      <w:rPr>
+        <w:b/>
+        <w:bCs/>
+      </w:rPr>
+      <w:tblPr/>
+      <w:tcPr>
+        <w:tcBorders>
+          <w:top w:val="single" w:sz="8" w:space="0" w:color="9BBB59" w:themeColor="accent3"/>
+          <w:bottom w:val="single" w:sz="8" w:space="0" w:color="9BBB59" w:themeColor="accent3"/>
+        </w:tcBorders>
+      </w:tcPr>
+    </w:tblStylePr>
+    <w:tblStylePr w:type="band1Vert">
+      <w:tblPr/>
+      <w:tcPr>
+        <w:shd w:val="clear" w:color="auto" w:fill="E6EED5" w:themeFill="accent3" w:themeFillTint="3F"/>
+      </w:tcPr>
+    </w:tblStylePr>
+    <w:tblStylePr w:type="band1Horz">
+      <w:tblPr/>
+      <w:tcPr>
+        <w:shd w:val="clear" w:color="auto" w:fill="E6EED5" w:themeFill="accent3" w:themeFillTint="3F"/>
+      </w:tcPr>
+    </w:tblStylePr>
+  </w:style>
+  <w:style w:type="table" w:styleId="MediumGrid1">
+    <w:name w:val="Medium Grid 1"/>
+    <w:basedOn w:val="TableNormal"/>
+    <w:uiPriority w:val="67"/>
+    <w:rsid w:val="00B11C81"/>
+    <w:tblPr>
+      <w:tblStyleRowBandSize w:val="1"/>
+      <w:tblStyleColBandSize w:val="1"/>
+      <w:tblInd w:w="0" w:type="dxa"/>
+      <w:tblBorders>
+        <w:top w:val="single" w:sz="8" w:space="0" w:color="404040" w:themeColor="text1" w:themeTint="BF"/>
+        <w:left w:val="single" w:sz="8" w:space="0" w:color="404040" w:themeColor="text1" w:themeTint="BF"/>
+        <w:bottom w:val="single" w:sz="8" w:space="0" w:color="404040" w:themeColor="text1" w:themeTint="BF"/>
+        <w:right w:val="single" w:sz="8" w:space="0" w:color="404040" w:themeColor="text1" w:themeTint="BF"/>
+        <w:insideH w:val="single" w:sz="8" w:space="0" w:color="404040" w:themeColor="text1" w:themeTint="BF"/>
+        <w:insideV w:val="single" w:sz="8" w:space="0" w:color="404040" w:themeColor="text1" w:themeTint="BF"/>
+      </w:tblBorders>
+      <w:tblCellMar>
+        <w:top w:w="0" w:type="dxa"/>
+        <w:left w:w="108" w:type="dxa"/>
+        <w:bottom w:w="0" w:type="dxa"/>
+        <w:right w:w="108" w:type="dxa"/>
+      </w:tblCellMar>
+    </w:tblPr>
+    <w:tcPr>
+      <w:shd w:val="clear" w:color="auto" w:fill="C0C0C0" w:themeFill="text1" w:themeFillTint="3F"/>
+    </w:tcPr>
+    <w:tblStylePr w:type="firstRow">
+      <w:rPr>
+        <w:b/>
+        <w:bCs/>
+      </w:rPr>
+    </w:tblStylePr>
+    <w:tblStylePr w:type="lastRow">
+      <w:rPr>
+        <w:b/>
+        <w:bCs/>
+      </w:rPr>
+      <w:tblPr/>
+      <w:tcPr>
+        <w:tcBorders>
+          <w:top w:val="single" w:sz="18" w:space="0" w:color="404040" w:themeColor="text1" w:themeTint="BF"/>
+        </w:tcBorders>
+      </w:tcPr>
+    </w:tblStylePr>
+    <w:tblStylePr w:type="firstCol">
+      <w:rPr>
+        <w:b/>
+        <w:bCs/>
+      </w:rPr>
+    </w:tblStylePr>
+    <w:tblStylePr w:type="lastCol">
+      <w:rPr>
+        <w:b/>
+        <w:bCs/>
+      </w:rPr>
+    </w:tblStylePr>
+    <w:tblStylePr w:type="band1Vert">
+      <w:tblPr/>
+      <w:tcPr>
+        <w:shd w:val="clear" w:color="auto" w:fill="808080" w:themeFill="text1" w:themeFillTint="7F"/>
+      </w:tcPr>
+    </w:tblStylePr>
+    <w:tblStylePr w:type="band1Horz">
+      <w:tblPr/>
+      <w:tcPr>
+        <w:shd w:val="clear" w:color="auto" w:fill="808080" w:themeFill="text1" w:themeFillTint="7F"/>
+      </w:tcPr>
+    </w:tblStylePr>
+  </w:style>
+  <w:style w:type="table" w:styleId="MediumGrid1-Accent3">
+    <w:name w:val="Medium Grid 1 Accent 3"/>
+    <w:basedOn w:val="TableNormal"/>
+    <w:uiPriority w:val="67"/>
+    <w:rsid w:val="00B11C81"/>
+    <w:tblPr>
+      <w:tblStyleRowBandSize w:val="1"/>
+      <w:tblStyleColBandSize w:val="1"/>
+      <w:tblInd w:w="0" w:type="dxa"/>
+      <w:tblBorders>
+        <w:top w:val="single" w:sz="8" w:space="0" w:color="B3CC82" w:themeColor="accent3" w:themeTint="BF"/>
+        <w:left w:val="single" w:sz="8" w:space="0" w:color="B3CC82" w:themeColor="accent3" w:themeTint="BF"/>
+        <w:bottom w:val="single" w:sz="8" w:space="0" w:color="B3CC82" w:themeColor="accent3" w:themeTint="BF"/>
+        <w:right w:val="single" w:sz="8" w:space="0" w:color="B3CC82" w:themeColor="accent3" w:themeTint="BF"/>
+        <w:insideH w:val="single" w:sz="8" w:space="0" w:color="B3CC82" w:themeColor="accent3" w:themeTint="BF"/>
+        <w:insideV w:val="single" w:sz="8" w:space="0" w:color="B3CC82" w:themeColor="accent3" w:themeTint="BF"/>
+      </w:tblBorders>
+      <w:tblCellMar>
+        <w:top w:w="0" w:type="dxa"/>
+        <w:left w:w="108" w:type="dxa"/>
+        <w:bottom w:w="0" w:type="dxa"/>
+        <w:right w:w="108" w:type="dxa"/>
+      </w:tblCellMar>
+    </w:tblPr>
+    <w:tcPr>
+      <w:shd w:val="clear" w:color="auto" w:fill="E6EED5" w:themeFill="accent3" w:themeFillTint="3F"/>
+    </w:tcPr>
+    <w:tblStylePr w:type="firstRow">
+      <w:rPr>
+        <w:b/>
+        <w:bCs/>
+      </w:rPr>
+    </w:tblStylePr>
+    <w:tblStylePr w:type="lastRow">
+      <w:rPr>
+        <w:b/>
+        <w:bCs/>
+      </w:rPr>
+      <w:tblPr/>
+      <w:tcPr>
+        <w:tcBorders>
+          <w:top w:val="single" w:sz="18" w:space="0" w:color="B3CC82" w:themeColor="accent3" w:themeTint="BF"/>
+        </w:tcBorders>
+      </w:tcPr>
+    </w:tblStylePr>
+    <w:tblStylePr w:type="firstCol">
+      <w:rPr>
+        <w:b/>
+        <w:bCs/>
+      </w:rPr>
+    </w:tblStylePr>
+    <w:tblStylePr w:type="lastCol">
+      <w:rPr>
+        <w:b/>
+        <w:bCs/>
+      </w:rPr>
+    </w:tblStylePr>
+    <w:tblStylePr w:type="band1Vert">
+      <w:tblPr/>
+      <w:tcPr>
+        <w:shd w:val="clear" w:color="auto" w:fill="CDDDAC" w:themeFill="accent3" w:themeFillTint="7F"/>
+      </w:tcPr>
+    </w:tblStylePr>
+    <w:tblStylePr w:type="band1Horz">
+      <w:tblPr/>
+      <w:tcPr>
+        <w:shd w:val="clear" w:color="auto" w:fill="CDDDAC" w:themeFill="accent3" w:themeFillTint="7F"/>
+      </w:tcPr>
+    </w:tblStylePr>
+  </w:style>
+  <w:style w:type="table" w:styleId="MediumGrid1-Accent1">
+    <w:name w:val="Medium Grid 1 Accent 1"/>
+    <w:basedOn w:val="TableNormal"/>
+    <w:uiPriority w:val="67"/>
+    <w:rsid w:val="00B11C81"/>
+    <w:tblPr>
+      <w:tblStyleRowBandSize w:val="1"/>
+      <w:tblStyleColBandSize w:val="1"/>
+      <w:tblInd w:w="0" w:type="dxa"/>
+      <w:tblBorders>
+        <w:top w:val="single" w:sz="8" w:space="0" w:color="7BA0CD" w:themeColor="accent1" w:themeTint="BF"/>
+        <w:left w:val="single" w:sz="8" w:space="0" w:color="7BA0CD" w:themeColor="accent1" w:themeTint="BF"/>
+        <w:bottom w:val="single" w:sz="8" w:space="0" w:color="7BA0CD" w:themeColor="accent1" w:themeTint="BF"/>
+        <w:right w:val="single" w:sz="8" w:space="0" w:color="7BA0CD" w:themeColor="accent1" w:themeTint="BF"/>
+        <w:insideH w:val="single" w:sz="8" w:space="0" w:color="7BA0CD" w:themeColor="accent1" w:themeTint="BF"/>
+        <w:insideV w:val="single" w:sz="8" w:space="0" w:color="7BA0CD" w:themeColor="accent1" w:themeTint="BF"/>
+      </w:tblBorders>
+      <w:tblCellMar>
+        <w:top w:w="0" w:type="dxa"/>
+        <w:left w:w="108" w:type="dxa"/>
+        <w:bottom w:w="0" w:type="dxa"/>
+        <w:right w:w="108" w:type="dxa"/>
+      </w:tblCellMar>
+    </w:tblPr>
+    <w:tcPr>
+      <w:shd w:val="clear" w:color="auto" w:fill="D3DFEE" w:themeFill="accent1" w:themeFillTint="3F"/>
+    </w:tcPr>
+    <w:tblStylePr w:type="firstRow">
+      <w:rPr>
+        <w:b/>
+        <w:bCs/>
+      </w:rPr>
+    </w:tblStylePr>
+    <w:tblStylePr w:type="lastRow">
+      <w:rPr>
+        <w:b/>
+        <w:bCs/>
+      </w:rPr>
+      <w:tblPr/>
+      <w:tcPr>
+        <w:tcBorders>
+          <w:top w:val="single" w:sz="18" w:space="0" w:color="7BA0CD" w:themeColor="accent1" w:themeTint="BF"/>
+        </w:tcBorders>
+      </w:tcPr>
+    </w:tblStylePr>
+    <w:tblStylePr w:type="firstCol">
+      <w:rPr>
+        <w:b/>
+        <w:bCs/>
+      </w:rPr>
+    </w:tblStylePr>
+    <w:tblStylePr w:type="lastCol">
+      <w:rPr>
+        <w:b/>
+        <w:bCs/>
+      </w:rPr>
+    </w:tblStylePr>
+    <w:tblStylePr w:type="band1Vert">
+      <w:tblPr/>
+      <w:tcPr>
+        <w:shd w:val="clear" w:color="auto" w:fill="A7BFDE" w:themeFill="accent1" w:themeFillTint="7F"/>
+      </w:tcPr>
+    </w:tblStylePr>
+    <w:tblStylePr w:type="band1Horz">
+      <w:tblPr/>
+      <w:tcPr>
+        <w:shd w:val="clear" w:color="auto" w:fill="A7BFDE" w:themeFill="accent1" w:themeFillTint="7F"/>
+      </w:tcPr>
+    </w:tblStylePr>
+  </w:style>
+  <w:style w:type="paragraph" w:styleId="Caption">
+    <w:name w:val="caption"/>
+    <w:basedOn w:val="Normal"/>
+    <w:next w:val="Normal"/>
+    <w:uiPriority w:val="35"/>
+    <w:unhideWhenUsed/>
+    <w:qFormat/>
+    <w:rsid w:val="00B11C81"/>
+    <w:pPr>
+      <w:spacing w:after="200"/>
+    </w:pPr>
+    <w:rPr>
+      <w:b/>
+      <w:bCs/>
+      <w:color w:val="4F81BD" w:themeColor="accent1"/>
+      <w:sz w:val="18"/>
+      <w:szCs w:val="18"/>
     </w:rPr>
   </w:style>
 </w:styles>
@@ -1439,10 +3222,55 @@
       <w:szCs w:val="32"/>
     </w:rPr>
   </w:style>
+  <w:style w:type="paragraph" w:styleId="Heading2">
+    <w:name w:val="heading 2"/>
+    <w:basedOn w:val="Normal"/>
+    <w:next w:val="Normal"/>
+    <w:link w:val="Heading2Char"/>
+    <w:uiPriority w:val="9"/>
+    <w:unhideWhenUsed/>
+    <w:qFormat/>
+    <w:rsid w:val="008A53D8"/>
+    <w:pPr>
+      <w:keepNext/>
+      <w:keepLines/>
+      <w:spacing w:before="200"/>
+      <w:outlineLvl w:val="1"/>
+    </w:pPr>
+    <w:rPr>
+      <w:rFonts w:asciiTheme="majorHAnsi" w:eastAsiaTheme="majorEastAsia" w:hAnsiTheme="majorHAnsi" w:cstheme="majorBidi"/>
+      <w:b/>
+      <w:bCs/>
+      <w:color w:val="4F81BD" w:themeColor="accent1"/>
+      <w:sz w:val="26"/>
+      <w:szCs w:val="26"/>
+    </w:rPr>
+  </w:style>
+  <w:style w:type="paragraph" w:styleId="Heading3">
+    <w:name w:val="heading 3"/>
+    <w:basedOn w:val="Normal"/>
+    <w:next w:val="Normal"/>
+    <w:link w:val="Heading3Char"/>
+    <w:uiPriority w:val="9"/>
+    <w:unhideWhenUsed/>
+    <w:qFormat/>
+    <w:rsid w:val="008A53D8"/>
+    <w:pPr>
+      <w:keepNext/>
+      <w:keepLines/>
+      <w:spacing w:before="200"/>
+      <w:outlineLvl w:val="2"/>
+    </w:pPr>
+    <w:rPr>
+      <w:rFonts w:asciiTheme="majorHAnsi" w:eastAsiaTheme="majorEastAsia" w:hAnsiTheme="majorHAnsi" w:cstheme="majorBidi"/>
+      <w:b/>
+      <w:bCs/>
+      <w:color w:val="4F81BD" w:themeColor="accent1"/>
+    </w:rPr>
+  </w:style>
   <w:style w:type="character" w:default="1" w:styleId="DefaultParagraphFont">
     <w:name w:val="Default Paragraph Font"/>
     <w:uiPriority w:val="1"/>
-    <w:semiHidden/>
     <w:unhideWhenUsed/>
   </w:style>
   <w:style w:type="table" w:default="1" w:styleId="TableNormal">
@@ -1631,6 +3459,571 @@
       <w:iCs/>
       <w:color w:val="4F81BD" w:themeColor="accent1"/>
       <w:spacing w:val="15"/>
+    </w:rPr>
+  </w:style>
+  <w:style w:type="character" w:styleId="PageNumber">
+    <w:name w:val="page number"/>
+    <w:basedOn w:val="DefaultParagraphFont"/>
+    <w:uiPriority w:val="99"/>
+    <w:semiHidden/>
+    <w:unhideWhenUsed/>
+    <w:rsid w:val="00F82C1F"/>
+  </w:style>
+  <w:style w:type="paragraph" w:styleId="ListParagraph">
+    <w:name w:val="List Paragraph"/>
+    <w:basedOn w:val="Normal"/>
+    <w:uiPriority w:val="34"/>
+    <w:qFormat/>
+    <w:rsid w:val="00DA0FEC"/>
+    <w:pPr>
+      <w:ind w:left="720"/>
+      <w:contextualSpacing/>
+    </w:pPr>
+  </w:style>
+  <w:style w:type="character" w:customStyle="1" w:styleId="Heading2Char">
+    <w:name w:val="Heading 2 Char"/>
+    <w:basedOn w:val="DefaultParagraphFont"/>
+    <w:link w:val="Heading2"/>
+    <w:uiPriority w:val="9"/>
+    <w:rsid w:val="008A53D8"/>
+    <w:rPr>
+      <w:rFonts w:asciiTheme="majorHAnsi" w:eastAsiaTheme="majorEastAsia" w:hAnsiTheme="majorHAnsi" w:cstheme="majorBidi"/>
+      <w:b/>
+      <w:bCs/>
+      <w:color w:val="4F81BD" w:themeColor="accent1"/>
+      <w:sz w:val="26"/>
+      <w:szCs w:val="26"/>
+    </w:rPr>
+  </w:style>
+  <w:style w:type="character" w:customStyle="1" w:styleId="Heading3Char">
+    <w:name w:val="Heading 3 Char"/>
+    <w:basedOn w:val="DefaultParagraphFont"/>
+    <w:link w:val="Heading3"/>
+    <w:uiPriority w:val="9"/>
+    <w:rsid w:val="008A53D8"/>
+    <w:rPr>
+      <w:rFonts w:asciiTheme="majorHAnsi" w:eastAsiaTheme="majorEastAsia" w:hAnsiTheme="majorHAnsi" w:cstheme="majorBidi"/>
+      <w:b/>
+      <w:bCs/>
+      <w:color w:val="4F81BD" w:themeColor="accent1"/>
+    </w:rPr>
+  </w:style>
+  <w:style w:type="paragraph" w:styleId="BalloonText">
+    <w:name w:val="Balloon Text"/>
+    <w:basedOn w:val="Normal"/>
+    <w:link w:val="BalloonTextChar"/>
+    <w:uiPriority w:val="99"/>
+    <w:semiHidden/>
+    <w:unhideWhenUsed/>
+    <w:rsid w:val="00A22E32"/>
+    <w:rPr>
+      <w:rFonts w:ascii="Lucida Grande" w:hAnsi="Lucida Grande" w:cs="Lucida Grande"/>
+      <w:sz w:val="18"/>
+      <w:szCs w:val="18"/>
+    </w:rPr>
+  </w:style>
+  <w:style w:type="character" w:customStyle="1" w:styleId="BalloonTextChar">
+    <w:name w:val="Balloon Text Char"/>
+    <w:basedOn w:val="DefaultParagraphFont"/>
+    <w:link w:val="BalloonText"/>
+    <w:uiPriority w:val="99"/>
+    <w:semiHidden/>
+    <w:rsid w:val="00A22E32"/>
+    <w:rPr>
+      <w:rFonts w:ascii="Lucida Grande" w:hAnsi="Lucida Grande" w:cs="Lucida Grande"/>
+      <w:sz w:val="18"/>
+      <w:szCs w:val="18"/>
+    </w:rPr>
+  </w:style>
+  <w:style w:type="table" w:styleId="TableGrid">
+    <w:name w:val="Table Grid"/>
+    <w:basedOn w:val="TableNormal"/>
+    <w:uiPriority w:val="59"/>
+    <w:rsid w:val="00B11C81"/>
+    <w:tblPr>
+      <w:tblInd w:w="0" w:type="dxa"/>
+      <w:tblBorders>
+        <w:top w:val="single" w:sz="4" w:space="0" w:color="auto"/>
+        <w:left w:val="single" w:sz="4" w:space="0" w:color="auto"/>
+        <w:bottom w:val="single" w:sz="4" w:space="0" w:color="auto"/>
+        <w:right w:val="single" w:sz="4" w:space="0" w:color="auto"/>
+        <w:insideH w:val="single" w:sz="4" w:space="0" w:color="auto"/>
+        <w:insideV w:val="single" w:sz="4" w:space="0" w:color="auto"/>
+      </w:tblBorders>
+      <w:tblCellMar>
+        <w:top w:w="0" w:type="dxa"/>
+        <w:left w:w="108" w:type="dxa"/>
+        <w:bottom w:w="0" w:type="dxa"/>
+        <w:right w:w="108" w:type="dxa"/>
+      </w:tblCellMar>
+    </w:tblPr>
+  </w:style>
+  <w:style w:type="table" w:styleId="ColorfulGrid-Accent1">
+    <w:name w:val="Colorful Grid Accent 1"/>
+    <w:basedOn w:val="TableNormal"/>
+    <w:uiPriority w:val="73"/>
+    <w:rsid w:val="00B11C81"/>
+    <w:rPr>
+      <w:color w:val="000000" w:themeColor="text1"/>
+    </w:rPr>
+    <w:tblPr>
+      <w:tblStyleRowBandSize w:val="1"/>
+      <w:tblStyleColBandSize w:val="1"/>
+      <w:tblInd w:w="0" w:type="dxa"/>
+      <w:tblBorders>
+        <w:insideH w:val="single" w:sz="4" w:space="0" w:color="FFFFFF" w:themeColor="background1"/>
+      </w:tblBorders>
+      <w:tblCellMar>
+        <w:top w:w="0" w:type="dxa"/>
+        <w:left w:w="108" w:type="dxa"/>
+        <w:bottom w:w="0" w:type="dxa"/>
+        <w:right w:w="108" w:type="dxa"/>
+      </w:tblCellMar>
+    </w:tblPr>
+    <w:tcPr>
+      <w:shd w:val="clear" w:color="auto" w:fill="DBE5F1" w:themeFill="accent1" w:themeFillTint="33"/>
+    </w:tcPr>
+    <w:tblStylePr w:type="firstRow">
+      <w:rPr>
+        <w:b/>
+        <w:bCs/>
+      </w:rPr>
+      <w:tblPr/>
+      <w:tcPr>
+        <w:shd w:val="clear" w:color="auto" w:fill="B8CCE4" w:themeFill="accent1" w:themeFillTint="66"/>
+      </w:tcPr>
+    </w:tblStylePr>
+    <w:tblStylePr w:type="lastRow">
+      <w:rPr>
+        <w:b/>
+        <w:bCs/>
+        <w:color w:val="000000" w:themeColor="text1"/>
+      </w:rPr>
+      <w:tblPr/>
+      <w:tcPr>
+        <w:shd w:val="clear" w:color="auto" w:fill="B8CCE4" w:themeFill="accent1" w:themeFillTint="66"/>
+      </w:tcPr>
+    </w:tblStylePr>
+    <w:tblStylePr w:type="firstCol">
+      <w:rPr>
+        <w:color w:val="FFFFFF" w:themeColor="background1"/>
+      </w:rPr>
+      <w:tblPr/>
+      <w:tcPr>
+        <w:shd w:val="clear" w:color="auto" w:fill="365F91" w:themeFill="accent1" w:themeFillShade="BF"/>
+      </w:tcPr>
+    </w:tblStylePr>
+    <w:tblStylePr w:type="lastCol">
+      <w:rPr>
+        <w:color w:val="FFFFFF" w:themeColor="background1"/>
+      </w:rPr>
+      <w:tblPr/>
+      <w:tcPr>
+        <w:shd w:val="clear" w:color="auto" w:fill="365F91" w:themeFill="accent1" w:themeFillShade="BF"/>
+      </w:tcPr>
+    </w:tblStylePr>
+    <w:tblStylePr w:type="band1Vert">
+      <w:tblPr/>
+      <w:tcPr>
+        <w:shd w:val="clear" w:color="auto" w:fill="A7BFDE" w:themeFill="accent1" w:themeFillTint="7F"/>
+      </w:tcPr>
+    </w:tblStylePr>
+    <w:tblStylePr w:type="band1Horz">
+      <w:tblPr/>
+      <w:tcPr>
+        <w:shd w:val="clear" w:color="auto" w:fill="A7BFDE" w:themeFill="accent1" w:themeFillTint="7F"/>
+      </w:tcPr>
+    </w:tblStylePr>
+  </w:style>
+  <w:style w:type="table" w:styleId="MediumList1">
+    <w:name w:val="Medium List 1"/>
+    <w:basedOn w:val="TableNormal"/>
+    <w:uiPriority w:val="65"/>
+    <w:rsid w:val="00B11C81"/>
+    <w:rPr>
+      <w:color w:val="000000" w:themeColor="text1"/>
+    </w:rPr>
+    <w:tblPr>
+      <w:tblStyleRowBandSize w:val="1"/>
+      <w:tblStyleColBandSize w:val="1"/>
+      <w:tblInd w:w="0" w:type="dxa"/>
+      <w:tblBorders>
+        <w:top w:val="single" w:sz="8" w:space="0" w:color="000000" w:themeColor="text1"/>
+        <w:bottom w:val="single" w:sz="8" w:space="0" w:color="000000" w:themeColor="text1"/>
+      </w:tblBorders>
+      <w:tblCellMar>
+        <w:top w:w="0" w:type="dxa"/>
+        <w:left w:w="108" w:type="dxa"/>
+        <w:bottom w:w="0" w:type="dxa"/>
+        <w:right w:w="108" w:type="dxa"/>
+      </w:tblCellMar>
+    </w:tblPr>
+    <w:tblStylePr w:type="firstRow">
+      <w:rPr>
+        <w:rFonts w:asciiTheme="majorHAnsi" w:eastAsiaTheme="majorEastAsia" w:hAnsiTheme="majorHAnsi" w:cstheme="majorBidi"/>
+      </w:rPr>
+      <w:tblPr/>
+      <w:tcPr>
+        <w:tcBorders>
+          <w:top w:val="nil"/>
+          <w:bottom w:val="single" w:sz="8" w:space="0" w:color="000000" w:themeColor="text1"/>
+        </w:tcBorders>
+      </w:tcPr>
+    </w:tblStylePr>
+    <w:tblStylePr w:type="lastRow">
+      <w:rPr>
+        <w:b/>
+        <w:bCs/>
+        <w:color w:val="1F497D" w:themeColor="text2"/>
+      </w:rPr>
+      <w:tblPr/>
+      <w:tcPr>
+        <w:tcBorders>
+          <w:top w:val="single" w:sz="8" w:space="0" w:color="000000" w:themeColor="text1"/>
+          <w:bottom w:val="single" w:sz="8" w:space="0" w:color="000000" w:themeColor="text1"/>
+        </w:tcBorders>
+      </w:tcPr>
+    </w:tblStylePr>
+    <w:tblStylePr w:type="firstCol">
+      <w:rPr>
+        <w:b/>
+        <w:bCs/>
+      </w:rPr>
+    </w:tblStylePr>
+    <w:tblStylePr w:type="lastCol">
+      <w:rPr>
+        <w:b/>
+        <w:bCs/>
+      </w:rPr>
+      <w:tblPr/>
+      <w:tcPr>
+        <w:tcBorders>
+          <w:top w:val="single" w:sz="8" w:space="0" w:color="000000" w:themeColor="text1"/>
+          <w:bottom w:val="single" w:sz="8" w:space="0" w:color="000000" w:themeColor="text1"/>
+        </w:tcBorders>
+      </w:tcPr>
+    </w:tblStylePr>
+    <w:tblStylePr w:type="band1Vert">
+      <w:tblPr/>
+      <w:tcPr>
+        <w:shd w:val="clear" w:color="auto" w:fill="C0C0C0" w:themeFill="text1" w:themeFillTint="3F"/>
+      </w:tcPr>
+    </w:tblStylePr>
+    <w:tblStylePr w:type="band1Horz">
+      <w:tblPr/>
+      <w:tcPr>
+        <w:shd w:val="clear" w:color="auto" w:fill="C0C0C0" w:themeFill="text1" w:themeFillTint="3F"/>
+      </w:tcPr>
+    </w:tblStylePr>
+  </w:style>
+  <w:style w:type="table" w:styleId="MediumList1-Accent3">
+    <w:name w:val="Medium List 1 Accent 3"/>
+    <w:basedOn w:val="TableNormal"/>
+    <w:uiPriority w:val="65"/>
+    <w:rsid w:val="00B11C81"/>
+    <w:rPr>
+      <w:color w:val="000000" w:themeColor="text1"/>
+    </w:rPr>
+    <w:tblPr>
+      <w:tblStyleRowBandSize w:val="1"/>
+      <w:tblStyleColBandSize w:val="1"/>
+      <w:tblInd w:w="0" w:type="dxa"/>
+      <w:tblBorders>
+        <w:top w:val="single" w:sz="8" w:space="0" w:color="9BBB59" w:themeColor="accent3"/>
+        <w:bottom w:val="single" w:sz="8" w:space="0" w:color="9BBB59" w:themeColor="accent3"/>
+      </w:tblBorders>
+      <w:tblCellMar>
+        <w:top w:w="0" w:type="dxa"/>
+        <w:left w:w="108" w:type="dxa"/>
+        <w:bottom w:w="0" w:type="dxa"/>
+        <w:right w:w="108" w:type="dxa"/>
+      </w:tblCellMar>
+    </w:tblPr>
+    <w:tblStylePr w:type="firstRow">
+      <w:rPr>
+        <w:rFonts w:asciiTheme="majorHAnsi" w:eastAsiaTheme="majorEastAsia" w:hAnsiTheme="majorHAnsi" w:cstheme="majorBidi"/>
+      </w:rPr>
+      <w:tblPr/>
+      <w:tcPr>
+        <w:tcBorders>
+          <w:top w:val="nil"/>
+          <w:bottom w:val="single" w:sz="8" w:space="0" w:color="9BBB59" w:themeColor="accent3"/>
+        </w:tcBorders>
+      </w:tcPr>
+    </w:tblStylePr>
+    <w:tblStylePr w:type="lastRow">
+      <w:rPr>
+        <w:b/>
+        <w:bCs/>
+        <w:color w:val="1F497D" w:themeColor="text2"/>
+      </w:rPr>
+      <w:tblPr/>
+      <w:tcPr>
+        <w:tcBorders>
+          <w:top w:val="single" w:sz="8" w:space="0" w:color="9BBB59" w:themeColor="accent3"/>
+          <w:bottom w:val="single" w:sz="8" w:space="0" w:color="9BBB59" w:themeColor="accent3"/>
+        </w:tcBorders>
+      </w:tcPr>
+    </w:tblStylePr>
+    <w:tblStylePr w:type="firstCol">
+      <w:rPr>
+        <w:b/>
+        <w:bCs/>
+      </w:rPr>
+    </w:tblStylePr>
+    <w:tblStylePr w:type="lastCol">
+      <w:rPr>
+        <w:b/>
+        <w:bCs/>
+      </w:rPr>
+      <w:tblPr/>
+      <w:tcPr>
+        <w:tcBorders>
+          <w:top w:val="single" w:sz="8" w:space="0" w:color="9BBB59" w:themeColor="accent3"/>
+          <w:bottom w:val="single" w:sz="8" w:space="0" w:color="9BBB59" w:themeColor="accent3"/>
+        </w:tcBorders>
+      </w:tcPr>
+    </w:tblStylePr>
+    <w:tblStylePr w:type="band1Vert">
+      <w:tblPr/>
+      <w:tcPr>
+        <w:shd w:val="clear" w:color="auto" w:fill="E6EED5" w:themeFill="accent3" w:themeFillTint="3F"/>
+      </w:tcPr>
+    </w:tblStylePr>
+    <w:tblStylePr w:type="band1Horz">
+      <w:tblPr/>
+      <w:tcPr>
+        <w:shd w:val="clear" w:color="auto" w:fill="E6EED5" w:themeFill="accent3" w:themeFillTint="3F"/>
+      </w:tcPr>
+    </w:tblStylePr>
+  </w:style>
+  <w:style w:type="table" w:styleId="MediumGrid1">
+    <w:name w:val="Medium Grid 1"/>
+    <w:basedOn w:val="TableNormal"/>
+    <w:uiPriority w:val="67"/>
+    <w:rsid w:val="00B11C81"/>
+    <w:tblPr>
+      <w:tblStyleRowBandSize w:val="1"/>
+      <w:tblStyleColBandSize w:val="1"/>
+      <w:tblInd w:w="0" w:type="dxa"/>
+      <w:tblBorders>
+        <w:top w:val="single" w:sz="8" w:space="0" w:color="404040" w:themeColor="text1" w:themeTint="BF"/>
+        <w:left w:val="single" w:sz="8" w:space="0" w:color="404040" w:themeColor="text1" w:themeTint="BF"/>
+        <w:bottom w:val="single" w:sz="8" w:space="0" w:color="404040" w:themeColor="text1" w:themeTint="BF"/>
+        <w:right w:val="single" w:sz="8" w:space="0" w:color="404040" w:themeColor="text1" w:themeTint="BF"/>
+        <w:insideH w:val="single" w:sz="8" w:space="0" w:color="404040" w:themeColor="text1" w:themeTint="BF"/>
+        <w:insideV w:val="single" w:sz="8" w:space="0" w:color="404040" w:themeColor="text1" w:themeTint="BF"/>
+      </w:tblBorders>
+      <w:tblCellMar>
+        <w:top w:w="0" w:type="dxa"/>
+        <w:left w:w="108" w:type="dxa"/>
+        <w:bottom w:w="0" w:type="dxa"/>
+        <w:right w:w="108" w:type="dxa"/>
+      </w:tblCellMar>
+    </w:tblPr>
+    <w:tcPr>
+      <w:shd w:val="clear" w:color="auto" w:fill="C0C0C0" w:themeFill="text1" w:themeFillTint="3F"/>
+    </w:tcPr>
+    <w:tblStylePr w:type="firstRow">
+      <w:rPr>
+        <w:b/>
+        <w:bCs/>
+      </w:rPr>
+    </w:tblStylePr>
+    <w:tblStylePr w:type="lastRow">
+      <w:rPr>
+        <w:b/>
+        <w:bCs/>
+      </w:rPr>
+      <w:tblPr/>
+      <w:tcPr>
+        <w:tcBorders>
+          <w:top w:val="single" w:sz="18" w:space="0" w:color="404040" w:themeColor="text1" w:themeTint="BF"/>
+        </w:tcBorders>
+      </w:tcPr>
+    </w:tblStylePr>
+    <w:tblStylePr w:type="firstCol">
+      <w:rPr>
+        <w:b/>
+        <w:bCs/>
+      </w:rPr>
+    </w:tblStylePr>
+    <w:tblStylePr w:type="lastCol">
+      <w:rPr>
+        <w:b/>
+        <w:bCs/>
+      </w:rPr>
+    </w:tblStylePr>
+    <w:tblStylePr w:type="band1Vert">
+      <w:tblPr/>
+      <w:tcPr>
+        <w:shd w:val="clear" w:color="auto" w:fill="808080" w:themeFill="text1" w:themeFillTint="7F"/>
+      </w:tcPr>
+    </w:tblStylePr>
+    <w:tblStylePr w:type="band1Horz">
+      <w:tblPr/>
+      <w:tcPr>
+        <w:shd w:val="clear" w:color="auto" w:fill="808080" w:themeFill="text1" w:themeFillTint="7F"/>
+      </w:tcPr>
+    </w:tblStylePr>
+  </w:style>
+  <w:style w:type="table" w:styleId="MediumGrid1-Accent3">
+    <w:name w:val="Medium Grid 1 Accent 3"/>
+    <w:basedOn w:val="TableNormal"/>
+    <w:uiPriority w:val="67"/>
+    <w:rsid w:val="00B11C81"/>
+    <w:tblPr>
+      <w:tblStyleRowBandSize w:val="1"/>
+      <w:tblStyleColBandSize w:val="1"/>
+      <w:tblInd w:w="0" w:type="dxa"/>
+      <w:tblBorders>
+        <w:top w:val="single" w:sz="8" w:space="0" w:color="B3CC82" w:themeColor="accent3" w:themeTint="BF"/>
+        <w:left w:val="single" w:sz="8" w:space="0" w:color="B3CC82" w:themeColor="accent3" w:themeTint="BF"/>
+        <w:bottom w:val="single" w:sz="8" w:space="0" w:color="B3CC82" w:themeColor="accent3" w:themeTint="BF"/>
+        <w:right w:val="single" w:sz="8" w:space="0" w:color="B3CC82" w:themeColor="accent3" w:themeTint="BF"/>
+        <w:insideH w:val="single" w:sz="8" w:space="0" w:color="B3CC82" w:themeColor="accent3" w:themeTint="BF"/>
+        <w:insideV w:val="single" w:sz="8" w:space="0" w:color="B3CC82" w:themeColor="accent3" w:themeTint="BF"/>
+      </w:tblBorders>
+      <w:tblCellMar>
+        <w:top w:w="0" w:type="dxa"/>
+        <w:left w:w="108" w:type="dxa"/>
+        <w:bottom w:w="0" w:type="dxa"/>
+        <w:right w:w="108" w:type="dxa"/>
+      </w:tblCellMar>
+    </w:tblPr>
+    <w:tcPr>
+      <w:shd w:val="clear" w:color="auto" w:fill="E6EED5" w:themeFill="accent3" w:themeFillTint="3F"/>
+    </w:tcPr>
+    <w:tblStylePr w:type="firstRow">
+      <w:rPr>
+        <w:b/>
+        <w:bCs/>
+      </w:rPr>
+    </w:tblStylePr>
+    <w:tblStylePr w:type="lastRow">
+      <w:rPr>
+        <w:b/>
+        <w:bCs/>
+      </w:rPr>
+      <w:tblPr/>
+      <w:tcPr>
+        <w:tcBorders>
+          <w:top w:val="single" w:sz="18" w:space="0" w:color="B3CC82" w:themeColor="accent3" w:themeTint="BF"/>
+        </w:tcBorders>
+      </w:tcPr>
+    </w:tblStylePr>
+    <w:tblStylePr w:type="firstCol">
+      <w:rPr>
+        <w:b/>
+        <w:bCs/>
+      </w:rPr>
+    </w:tblStylePr>
+    <w:tblStylePr w:type="lastCol">
+      <w:rPr>
+        <w:b/>
+        <w:bCs/>
+      </w:rPr>
+    </w:tblStylePr>
+    <w:tblStylePr w:type="band1Vert">
+      <w:tblPr/>
+      <w:tcPr>
+        <w:shd w:val="clear" w:color="auto" w:fill="CDDDAC" w:themeFill="accent3" w:themeFillTint="7F"/>
+      </w:tcPr>
+    </w:tblStylePr>
+    <w:tblStylePr w:type="band1Horz">
+      <w:tblPr/>
+      <w:tcPr>
+        <w:shd w:val="clear" w:color="auto" w:fill="CDDDAC" w:themeFill="accent3" w:themeFillTint="7F"/>
+      </w:tcPr>
+    </w:tblStylePr>
+  </w:style>
+  <w:style w:type="table" w:styleId="MediumGrid1-Accent1">
+    <w:name w:val="Medium Grid 1 Accent 1"/>
+    <w:basedOn w:val="TableNormal"/>
+    <w:uiPriority w:val="67"/>
+    <w:rsid w:val="00B11C81"/>
+    <w:tblPr>
+      <w:tblStyleRowBandSize w:val="1"/>
+      <w:tblStyleColBandSize w:val="1"/>
+      <w:tblInd w:w="0" w:type="dxa"/>
+      <w:tblBorders>
+        <w:top w:val="single" w:sz="8" w:space="0" w:color="7BA0CD" w:themeColor="accent1" w:themeTint="BF"/>
+        <w:left w:val="single" w:sz="8" w:space="0" w:color="7BA0CD" w:themeColor="accent1" w:themeTint="BF"/>
+        <w:bottom w:val="single" w:sz="8" w:space="0" w:color="7BA0CD" w:themeColor="accent1" w:themeTint="BF"/>
+        <w:right w:val="single" w:sz="8" w:space="0" w:color="7BA0CD" w:themeColor="accent1" w:themeTint="BF"/>
+        <w:insideH w:val="single" w:sz="8" w:space="0" w:color="7BA0CD" w:themeColor="accent1" w:themeTint="BF"/>
+        <w:insideV w:val="single" w:sz="8" w:space="0" w:color="7BA0CD" w:themeColor="accent1" w:themeTint="BF"/>
+      </w:tblBorders>
+      <w:tblCellMar>
+        <w:top w:w="0" w:type="dxa"/>
+        <w:left w:w="108" w:type="dxa"/>
+        <w:bottom w:w="0" w:type="dxa"/>
+        <w:right w:w="108" w:type="dxa"/>
+      </w:tblCellMar>
+    </w:tblPr>
+    <w:tcPr>
+      <w:shd w:val="clear" w:color="auto" w:fill="D3DFEE" w:themeFill="accent1" w:themeFillTint="3F"/>
+    </w:tcPr>
+    <w:tblStylePr w:type="firstRow">
+      <w:rPr>
+        <w:b/>
+        <w:bCs/>
+      </w:rPr>
+    </w:tblStylePr>
+    <w:tblStylePr w:type="lastRow">
+      <w:rPr>
+        <w:b/>
+        <w:bCs/>
+      </w:rPr>
+      <w:tblPr/>
+      <w:tcPr>
+        <w:tcBorders>
+          <w:top w:val="single" w:sz="18" w:space="0" w:color="7BA0CD" w:themeColor="accent1" w:themeTint="BF"/>
+        </w:tcBorders>
+      </w:tcPr>
+    </w:tblStylePr>
+    <w:tblStylePr w:type="firstCol">
+      <w:rPr>
+        <w:b/>
+        <w:bCs/>
+      </w:rPr>
+    </w:tblStylePr>
+    <w:tblStylePr w:type="lastCol">
+      <w:rPr>
+        <w:b/>
+        <w:bCs/>
+      </w:rPr>
+    </w:tblStylePr>
+    <w:tblStylePr w:type="band1Vert">
+      <w:tblPr/>
+      <w:tcPr>
+        <w:shd w:val="clear" w:color="auto" w:fill="A7BFDE" w:themeFill="accent1" w:themeFillTint="7F"/>
+      </w:tcPr>
+    </w:tblStylePr>
+    <w:tblStylePr w:type="band1Horz">
+      <w:tblPr/>
+      <w:tcPr>
+        <w:shd w:val="clear" w:color="auto" w:fill="A7BFDE" w:themeFill="accent1" w:themeFillTint="7F"/>
+      </w:tcPr>
+    </w:tblStylePr>
+  </w:style>
+  <w:style w:type="paragraph" w:styleId="Caption">
+    <w:name w:val="caption"/>
+    <w:basedOn w:val="Normal"/>
+    <w:next w:val="Normal"/>
+    <w:uiPriority w:val="35"/>
+    <w:unhideWhenUsed/>
+    <w:qFormat/>
+    <w:rsid w:val="00B11C81"/>
+    <w:pPr>
+      <w:spacing w:after="200"/>
+    </w:pPr>
+    <w:rPr>
+      <w:b/>
+      <w:bCs/>
+      <w:color w:val="4F81BD" w:themeColor="accent1"/>
+      <w:sz w:val="18"/>
+      <w:szCs w:val="18"/>
     </w:rPr>
   </w:style>
 </w:styles>
@@ -1961,7 +4354,7 @@
 </file>
 
 <file path=customXml/itemProps1.xml><?xml version="1.0" encoding="utf-8"?>
-<ds:datastoreItem xmlns:ds="http://schemas.openxmlformats.org/officeDocument/2006/customXml" ds:itemID="{BCCF2437-0327-474E-8914-6654A731E219}">
+<ds:datastoreItem xmlns:ds="http://schemas.openxmlformats.org/officeDocument/2006/customXml" ds:itemID="{EDBBC10A-2C21-9B45-8BCB-8F2F1C6D8602}">
   <ds:schemaRefs>
     <ds:schemaRef ds:uri="http://schemas.openxmlformats.org/officeDocument/2006/bibliography"/>
   </ds:schemaRefs>

</xml_diff>

<commit_message>
Going strong to results :P
</commit_message>
<xml_diff>
--- a/Report.docx
+++ b/Report.docx
@@ -1049,7 +1049,7 @@
                 <w:ilvl w:val="0"/>
                 <w:numId w:val="3"/>
               </w:numPr>
-              <w:spacing w:before="120"/>
+              <w:ind w:hanging="357"/>
               <w:jc w:val="both"/>
               <w:rPr>
                 <w:rFonts w:ascii="Times New Roman" w:hAnsi="Times New Roman" w:cs="Times New Roman"/>
@@ -1081,7 +1081,7 @@
                 <w:ilvl w:val="0"/>
                 <w:numId w:val="3"/>
               </w:numPr>
-              <w:spacing w:before="120"/>
+              <w:ind w:hanging="357"/>
               <w:jc w:val="both"/>
               <w:rPr>
                 <w:rFonts w:ascii="Times New Roman" w:hAnsi="Times New Roman" w:cs="Times New Roman"/>
@@ -1103,7 +1103,7 @@
                 <w:ilvl w:val="1"/>
                 <w:numId w:val="4"/>
               </w:numPr>
-              <w:spacing w:before="120"/>
+              <w:ind w:hanging="357"/>
               <w:jc w:val="both"/>
               <w:rPr>
                 <w:rFonts w:ascii="Times New Roman" w:hAnsi="Times New Roman" w:cs="Times New Roman"/>
@@ -1125,7 +1125,7 @@
                 <w:ilvl w:val="1"/>
                 <w:numId w:val="4"/>
               </w:numPr>
-              <w:spacing w:before="120"/>
+              <w:ind w:hanging="357"/>
               <w:jc w:val="both"/>
               <w:rPr>
                 <w:rFonts w:ascii="Times New Roman" w:hAnsi="Times New Roman" w:cs="Times New Roman"/>
@@ -1157,7 +1157,7 @@
                 <w:ilvl w:val="0"/>
                 <w:numId w:val="3"/>
               </w:numPr>
-              <w:spacing w:before="120"/>
+              <w:ind w:hanging="357"/>
               <w:jc w:val="both"/>
               <w:rPr>
                 <w:rFonts w:ascii="Times New Roman" w:hAnsi="Times New Roman" w:cs="Times New Roman"/>
@@ -1186,7 +1186,7 @@
                 <w:ilvl w:val="0"/>
                 <w:numId w:val="3"/>
               </w:numPr>
-              <w:spacing w:before="120"/>
+              <w:ind w:hanging="357"/>
               <w:jc w:val="both"/>
               <w:rPr>
                 <w:rFonts w:ascii="Times New Roman" w:hAnsi="Times New Roman" w:cs="Times New Roman"/>
@@ -1218,7 +1218,7 @@
                 <w:ilvl w:val="0"/>
                 <w:numId w:val="3"/>
               </w:numPr>
-              <w:spacing w:before="120"/>
+              <w:ind w:hanging="357"/>
               <w:jc w:val="both"/>
               <w:rPr>
                 <w:rFonts w:ascii="Times New Roman" w:hAnsi="Times New Roman" w:cs="Times New Roman"/>
@@ -1247,7 +1247,7 @@
                 <w:ilvl w:val="0"/>
                 <w:numId w:val="3"/>
               </w:numPr>
-              <w:spacing w:before="120"/>
+              <w:ind w:hanging="357"/>
               <w:jc w:val="both"/>
               <w:rPr>
                 <w:rFonts w:ascii="Times New Roman" w:hAnsi="Times New Roman" w:cs="Times New Roman"/>
@@ -1288,28 +1288,67 @@
       </w:r>
     </w:p>
     <w:p>
-      <w:r>
+      <w:pPr>
+        <w:spacing w:after="120"/>
+        <w:jc w:val="both"/>
+        <w:rPr>
+          <w:rFonts w:ascii="Times New Roman" w:hAnsi="Times New Roman" w:cs="Times New Roman"/>
+        </w:rPr>
+      </w:pPr>
+      <w:r>
+        <w:rPr>
+          <w:rFonts w:ascii="Times New Roman" w:hAnsi="Times New Roman" w:cs="Times New Roman"/>
+        </w:rPr>
         <w:t xml:space="preserve">We use the US power grid network topology </w:t>
       </w:r>
       <w:r>
+        <w:rPr>
+          <w:rFonts w:ascii="Times New Roman" w:hAnsi="Times New Roman" w:cs="Times New Roman"/>
+        </w:rPr>
         <w:t xml:space="preserve">compiled by Watts and Strogatz </w:t>
       </w:r>
       <w:r>
-        <w:t xml:space="preserve">throughout the project. Although the topology is reasonably extensive, it contains 6594 edges and almost 4941 vertices, it does not include any numerical values </w:t>
-      </w:r>
-      <w:r>
+        <w:rPr>
+          <w:rFonts w:ascii="Times New Roman" w:hAnsi="Times New Roman" w:cs="Times New Roman"/>
+        </w:rPr>
+        <w:t>throughout the project. Although the topology is re</w:t>
+      </w:r>
+      <w:bookmarkStart w:id="1" w:name="_GoBack"/>
+      <w:bookmarkEnd w:id="1"/>
+      <w:r>
+        <w:rPr>
+          <w:rFonts w:ascii="Times New Roman" w:hAnsi="Times New Roman" w:cs="Times New Roman"/>
+        </w:rPr>
+        <w:t xml:space="preserve">asonably extensive, it contains 6594 edges and almost 4941 vertices, it does not include any numerical values </w:t>
+      </w:r>
+      <w:r>
+        <w:rPr>
+          <w:rFonts w:ascii="Times New Roman" w:hAnsi="Times New Roman" w:cs="Times New Roman"/>
+        </w:rPr>
         <w:t>signifying</w:t>
       </w:r>
       <w:r>
+        <w:rPr>
+          <w:rFonts w:ascii="Times New Roman" w:hAnsi="Times New Roman" w:cs="Times New Roman"/>
+        </w:rPr>
         <w:t xml:space="preserve"> electricity being produced or consumed by each of these vertices. Similarly, it lacks bandwidth capacities for all ed</w:t>
       </w:r>
       <w:r>
+        <w:rPr>
+          <w:rFonts w:ascii="Times New Roman" w:hAnsi="Times New Roman" w:cs="Times New Roman"/>
+        </w:rPr>
         <w:t>ges contained in the topology. Consequently, before attempting to balance the network, or test if it is balancable, we had to populate the network accordingly. Only then, we could perform meaningful operations on the network, such as balancing or removing nodes</w:t>
       </w:r>
       <w:r>
+        <w:rPr>
+          <w:rFonts w:ascii="Times New Roman" w:hAnsi="Times New Roman" w:cs="Times New Roman"/>
+        </w:rPr>
         <w:t xml:space="preserve"> and observing the response</w:t>
       </w:r>
       <w:r>
+        <w:rPr>
+          <w:rFonts w:ascii="Times New Roman" w:hAnsi="Times New Roman" w:cs="Times New Roman"/>
+        </w:rPr>
         <w:t>.</w:t>
       </w:r>
     </w:p>
@@ -1322,16 +1361,463 @@
       </w:r>
     </w:p>
     <w:p>
-      <w:r>
+      <w:pPr>
+        <w:spacing w:after="120"/>
+        <w:jc w:val="both"/>
+        <w:rPr>
+          <w:rFonts w:ascii="Times New Roman" w:hAnsi="Times New Roman" w:cs="Times New Roman"/>
+        </w:rPr>
+      </w:pPr>
+      <w:r>
+        <w:rPr>
+          <w:rFonts w:ascii="Times New Roman" w:hAnsi="Times New Roman" w:cs="Times New Roman"/>
+        </w:rPr>
         <w:t>We decided to populate the network</w:t>
+      </w:r>
+      <w:r>
+        <w:rPr>
+          <w:rFonts w:ascii="Times New Roman" w:hAnsi="Times New Roman" w:cs="Times New Roman"/>
+        </w:rPr>
+        <w:t xml:space="preserve"> with a random number generator in line with a particular pattern</w:t>
+      </w:r>
+      <w:r>
+        <w:rPr>
+          <w:rFonts w:ascii="Times New Roman" w:hAnsi="Times New Roman" w:cs="Times New Roman"/>
+        </w:rPr>
+        <w:t>, which in a general framework could be easily adjusted accordingly</w:t>
+      </w:r>
+      <w:r>
+        <w:rPr>
+          <w:rFonts w:ascii="Times New Roman" w:hAnsi="Times New Roman" w:cs="Times New Roman"/>
+        </w:rPr>
+        <w:t xml:space="preserve"> to fit the particular case</w:t>
+      </w:r>
+      <w:r>
+        <w:rPr>
+          <w:rFonts w:ascii="Times New Roman" w:hAnsi="Times New Roman" w:cs="Times New Roman"/>
+        </w:rPr>
+        <w:t>. Since, we d</w:t>
+      </w:r>
+      <w:r>
+        <w:rPr>
+          <w:rFonts w:ascii="Times New Roman" w:hAnsi="Times New Roman" w:cs="Times New Roman"/>
+        </w:rPr>
+        <w:t xml:space="preserve">o not know the granularity and the level of detail and of coverage of each node of </w:t>
+      </w:r>
+      <w:r>
+        <w:rPr>
+          <w:rFonts w:ascii="Times New Roman" w:hAnsi="Times New Roman" w:cs="Times New Roman"/>
+        </w:rPr>
+        <w:t>the used topology, w</w:t>
+      </w:r>
+      <w:r>
+        <w:rPr>
+          <w:rFonts w:ascii="Times New Roman" w:hAnsi="Times New Roman" w:cs="Times New Roman"/>
+        </w:rPr>
+        <w:t xml:space="preserve">e used the following parameters for the generation of supply and demand of electricty. </w:t>
+      </w:r>
+      <w:r>
+        <w:rPr>
+          <w:rFonts w:ascii="Times New Roman" w:hAnsi="Times New Roman" w:cs="Times New Roman"/>
+        </w:rPr>
+        <w:t>The parameters are presented in</w:t>
+      </w:r>
+      <w:r>
+        <w:rPr>
+          <w:rFonts w:ascii="Times New Roman" w:hAnsi="Times New Roman" w:cs="Times New Roman"/>
+        </w:rPr>
+        <w:t xml:space="preserve"> </w:t>
+      </w:r>
+      <w:r>
+        <w:rPr>
+          <w:rFonts w:ascii="Times New Roman" w:hAnsi="Times New Roman" w:cs="Times New Roman"/>
+        </w:rPr>
+        <w:fldChar w:fldCharType="begin"/>
+      </w:r>
+      <w:r>
+        <w:rPr>
+          <w:rFonts w:ascii="Times New Roman" w:hAnsi="Times New Roman" w:cs="Times New Roman"/>
+        </w:rPr>
+        <w:instrText xml:space="preserve"> REF _Ref324171725 \h </w:instrText>
+      </w:r>
+      <w:r>
+        <w:rPr>
+          <w:rFonts w:ascii="Times New Roman" w:hAnsi="Times New Roman" w:cs="Times New Roman"/>
+        </w:rPr>
+      </w:r>
+      <w:r>
+        <w:rPr>
+          <w:rFonts w:ascii="Times New Roman" w:hAnsi="Times New Roman" w:cs="Times New Roman"/>
+        </w:rPr>
+        <w:fldChar w:fldCharType="separate"/>
+      </w:r>
+      <w:r>
+        <w:t xml:space="preserve">Table </w:t>
+      </w:r>
+      <w:r>
+        <w:rPr>
+          <w:noProof/>
+        </w:rPr>
+        <w:t>2</w:t>
+      </w:r>
+      <w:r>
+        <w:rPr>
+          <w:rFonts w:ascii="Times New Roman" w:hAnsi="Times New Roman" w:cs="Times New Roman"/>
+        </w:rPr>
+        <w:fldChar w:fldCharType="end"/>
+      </w:r>
+      <w:r>
+        <w:rPr>
+          <w:rFonts w:ascii="Times New Roman" w:hAnsi="Times New Roman" w:cs="Times New Roman"/>
+        </w:rPr>
+        <w:t xml:space="preserve">. Similarly, in case of edges, we ensured that each can carry twice the average load of an edge, where average load is defined as total produced electricty divided by total number of edges. However, we also ensure that each node can be theoretically discharged through the neighbouring edges, so if the neighbouring edges combined cannot satisfy a node, their capacity is increased. </w:t>
       </w:r>
     </w:p>
     <w:p>
       <w:pPr>
+        <w:pStyle w:val="Caption"/>
+        <w:keepNext/>
+        <w:rPr>
+          <w:sz w:val="20"/>
+        </w:rPr>
+      </w:pPr>
+      <w:bookmarkStart w:id="2" w:name="_Ref324171725"/>
+      <w:r>
+        <w:rPr>
+          <w:sz w:val="20"/>
+        </w:rPr>
+        <w:t xml:space="preserve">Table </w:t>
+      </w:r>
+      <w:r>
+        <w:rPr>
+          <w:sz w:val="20"/>
+        </w:rPr>
+        <w:fldChar w:fldCharType="begin"/>
+      </w:r>
+      <w:r>
+        <w:rPr>
+          <w:sz w:val="20"/>
+        </w:rPr>
+        <w:instrText xml:space="preserve"> SEQ Table \* ARABIC </w:instrText>
+      </w:r>
+      <w:r>
+        <w:rPr>
+          <w:sz w:val="20"/>
+        </w:rPr>
+        <w:fldChar w:fldCharType="separate"/>
+      </w:r>
+      <w:r>
+        <w:rPr>
+          <w:noProof/>
+          <w:sz w:val="20"/>
+        </w:rPr>
+        <w:t>2</w:t>
+      </w:r>
+      <w:r>
+        <w:rPr>
+          <w:sz w:val="20"/>
+        </w:rPr>
+        <w:fldChar w:fldCharType="end"/>
+      </w:r>
+      <w:bookmarkEnd w:id="2"/>
+      <w:r>
+        <w:rPr>
+          <w:sz w:val="20"/>
+        </w:rPr>
+        <w:t>: Parameters of network</w:t>
+      </w:r>
+      <w:r>
+        <w:rPr>
+          <w:sz w:val="20"/>
+        </w:rPr>
+        <w:t xml:space="preserve"> nodes</w:t>
+      </w:r>
+      <w:r>
+        <w:rPr>
+          <w:sz w:val="20"/>
+        </w:rPr>
+        <w:t xml:space="preserve"> population model.</w:t>
+      </w:r>
+    </w:p>
+    <w:tbl>
+      <w:tblPr>
+        <w:tblStyle w:val="TableGrid"/>
+        <w:tblW w:w="0" w:type="auto"/>
+        <w:tblLook w:val="04A0" w:firstRow="1" w:lastRow="0" w:firstColumn="1" w:lastColumn="0" w:noHBand="0" w:noVBand="1"/>
+      </w:tblPr>
+      <w:tblGrid>
+        <w:gridCol w:w="4258"/>
+        <w:gridCol w:w="4258"/>
+      </w:tblGrid>
+      <w:tr>
+        <w:tc>
+          <w:tcPr>
+            <w:tcW w:w="4258" w:type="dxa"/>
+          </w:tcPr>
+          <w:p>
+            <w:pPr>
+              <w:rPr>
+                <w:b/>
+              </w:rPr>
+            </w:pPr>
+            <w:r>
+              <w:rPr>
+                <w:b/>
+              </w:rPr>
+              <w:t>Parameter</w:t>
+            </w:r>
+          </w:p>
+        </w:tc>
+        <w:tc>
+          <w:tcPr>
+            <w:tcW w:w="4258" w:type="dxa"/>
+          </w:tcPr>
+          <w:p>
+            <w:pPr>
+              <w:rPr>
+                <w:b/>
+              </w:rPr>
+            </w:pPr>
+            <w:r>
+              <w:rPr>
+                <w:b/>
+              </w:rPr>
+              <w:t>Values</w:t>
+            </w:r>
+          </w:p>
+        </w:tc>
+      </w:tr>
+      <w:tr>
+        <w:tc>
+          <w:tcPr>
+            <w:tcW w:w="4258" w:type="dxa"/>
+          </w:tcPr>
+          <w:p>
+            <w:r>
+              <w:t>Fraction of nodes that are producers</w:t>
+            </w:r>
+          </w:p>
+        </w:tc>
+        <w:tc>
+          <w:tcPr>
+            <w:tcW w:w="4258" w:type="dxa"/>
+          </w:tcPr>
+          <w:p>
+            <w:r>
+              <w:t>1/30</w:t>
+            </w:r>
+          </w:p>
+        </w:tc>
+      </w:tr>
+      <w:tr>
+        <w:tc>
+          <w:tcPr>
+            <w:tcW w:w="4258" w:type="dxa"/>
+          </w:tcPr>
+          <w:p>
+            <w:r>
+              <w:t>Producers capacity</w:t>
+            </w:r>
+          </w:p>
+        </w:tc>
+        <w:tc>
+          <w:tcPr>
+            <w:tcW w:w="4258" w:type="dxa"/>
+          </w:tcPr>
+          <w:p>
+            <w:r>
+              <w:t>40*U(100, 500)</w:t>
+            </w:r>
+          </w:p>
+        </w:tc>
+      </w:tr>
+      <w:tr>
+        <w:tc>
+          <w:tcPr>
+            <w:tcW w:w="4258" w:type="dxa"/>
+          </w:tcPr>
+          <w:p>
+            <w:r>
+              <w:t>Consumers capacity</w:t>
+            </w:r>
+          </w:p>
+        </w:tc>
+        <w:tc>
+          <w:tcPr>
+            <w:tcW w:w="4258" w:type="dxa"/>
+          </w:tcPr>
+          <w:p>
+            <w:r>
+              <w:t>5*U(-100, 5)</w:t>
+            </w:r>
+          </w:p>
+        </w:tc>
+      </w:tr>
+    </w:tbl>
+    <w:p/>
+    <w:p>
+      <w:pPr>
         <w:pStyle w:val="Heading3"/>
       </w:pPr>
       <w:r>
         <w:t>Balancing the network</w:t>
+      </w:r>
+    </w:p>
+    <w:p>
+      <w:pPr>
+        <w:spacing w:after="120"/>
+        <w:jc w:val="both"/>
+        <w:rPr>
+          <w:rFonts w:ascii="Times New Roman" w:hAnsi="Times New Roman" w:cs="Times New Roman"/>
+        </w:rPr>
+      </w:pPr>
+      <w:r>
+        <w:rPr>
+          <w:rFonts w:ascii="Times New Roman" w:hAnsi="Times New Roman" w:cs="Times New Roman"/>
+        </w:rPr>
+        <w:t>To ensure that all nodes can be satisfied, we per</w:t>
+      </w:r>
+      <w:r>
+        <w:rPr>
+          <w:rFonts w:ascii="Times New Roman" w:hAnsi="Times New Roman" w:cs="Times New Roman"/>
+        </w:rPr>
+        <w:t>form net</w:t>
+      </w:r>
+      <w:r>
+        <w:rPr>
+          <w:rFonts w:ascii="Times New Roman" w:hAnsi="Times New Roman" w:cs="Times New Roman"/>
+        </w:rPr>
+        <w:t>work load balancing. If the network can be balanced</w:t>
+      </w:r>
+      <w:r>
+        <w:rPr>
+          <w:rFonts w:ascii="Times New Roman" w:hAnsi="Times New Roman" w:cs="Times New Roman"/>
+        </w:rPr>
+        <w:t xml:space="preserve"> after a failure – removing a node, that means it can survive the failure.</w:t>
+      </w:r>
+      <w:r>
+        <w:rPr>
+          <w:rFonts w:ascii="Times New Roman" w:hAnsi="Times New Roman" w:cs="Times New Roman"/>
+        </w:rPr>
+        <w:t xml:space="preserve"> To perform load </w:t>
+      </w:r>
+      <w:r>
+        <w:rPr>
+          <w:rFonts w:ascii="Times New Roman" w:hAnsi="Times New Roman" w:cs="Times New Roman"/>
+        </w:rPr>
+        <w:t>balancing, we iteratively try to average all neighboring nodes until all of them are satisfied. In this context, a node is considered satisfied, when its current capacity i.e. net energy available to that node is greater than</w:t>
+      </w:r>
+      <w:r>
+        <w:rPr>
+          <w:rFonts w:ascii="Times New Roman" w:hAnsi="Times New Roman" w:cs="Times New Roman"/>
+        </w:rPr>
+        <w:t xml:space="preserve"> or equal to</w:t>
+      </w:r>
+      <w:r>
+        <w:rPr>
+          <w:rFonts w:ascii="Times New Roman" w:hAnsi="Times New Roman" w:cs="Times New Roman"/>
+        </w:rPr>
+        <w:t xml:space="preserve"> 0</w:t>
+      </w:r>
+      <w:r>
+        <w:rPr>
+          <w:rFonts w:ascii="Times New Roman" w:hAnsi="Times New Roman" w:cs="Times New Roman"/>
+        </w:rPr>
+        <w:t>. However, while we perform balancing, the energy exchanged between neighboring nodes cannot exceed the connecting edge’s capacity.</w:t>
+      </w:r>
+      <w:r>
+        <w:rPr>
+          <w:rFonts w:ascii="Times New Roman" w:hAnsi="Times New Roman" w:cs="Times New Roman"/>
+        </w:rPr>
+        <w:t xml:space="preserve"> If there is no change at all in subsequent steps or the maximum change is very small, and not all nodes are satisfied yet, we determine that the network cannot be balanced.</w:t>
+      </w:r>
+    </w:p>
+    <w:p>
+      <w:pPr>
+        <w:spacing w:after="120"/>
+        <w:jc w:val="both"/>
+        <w:rPr>
+          <w:rFonts w:ascii="Times New Roman" w:hAnsi="Times New Roman" w:cs="Times New Roman"/>
+        </w:rPr>
+      </w:pPr>
+      <w:r>
+        <w:rPr>
+          <w:rFonts w:ascii="Times New Roman" w:hAnsi="Times New Roman" w:cs="Times New Roman"/>
+        </w:rPr>
+        <w:t>Having completed initial balancing, we randomly remove a node from the network, and then attempt the balancing again. If the balancing can be achieved that means the network can survive the failure, otherwise, it is prone to failure when the given node is removed.</w:t>
+      </w:r>
+    </w:p>
+    <w:p>
+      <w:pPr>
+        <w:pStyle w:val="Heading2"/>
+      </w:pPr>
+      <w:r>
+        <w:t>Results</w:t>
+      </w:r>
+    </w:p>
+    <w:p>
+      <w:pPr>
+        <w:spacing w:after="120"/>
+        <w:jc w:val="both"/>
+        <w:rPr>
+          <w:rFonts w:ascii="Times New Roman" w:hAnsi="Times New Roman" w:cs="Times New Roman"/>
+        </w:rPr>
+      </w:pPr>
+      <w:r>
+        <w:rPr>
+          <w:rFonts w:ascii="Times New Roman" w:hAnsi="Times New Roman" w:cs="Times New Roman"/>
+        </w:rPr>
+        <w:t>After</w:t>
+      </w:r>
+      <w:r>
+        <w:rPr>
+          <w:rFonts w:ascii="Times New Roman" w:hAnsi="Times New Roman" w:cs="Times New Roman"/>
+        </w:rPr>
+        <w:t xml:space="preserve"> </w:t>
+      </w:r>
+      <w:r>
+        <w:rPr>
+          <w:rFonts w:ascii="Times New Roman" w:hAnsi="Times New Roman" w:cs="Times New Roman"/>
+        </w:rPr>
+        <w:t>completing</w:t>
+      </w:r>
+      <w:r>
+        <w:rPr>
+          <w:rFonts w:ascii="Times New Roman" w:hAnsi="Times New Roman" w:cs="Times New Roman"/>
+        </w:rPr>
+        <w:t xml:space="preserve"> the balancing, we </w:t>
+      </w:r>
+      <w:r>
+        <w:rPr>
+          <w:rFonts w:ascii="Times New Roman" w:hAnsi="Times New Roman" w:cs="Times New Roman"/>
+        </w:rPr>
+        <w:t xml:space="preserve">compile a set of results regarding the network. Primarily, we state whether removing a particular node in a </w:t>
+      </w:r>
+      <w:r>
+        <w:rPr>
+          <w:rFonts w:ascii="Times New Roman" w:hAnsi="Times New Roman" w:cs="Times New Roman"/>
+        </w:rPr>
+        <w:t>the power grid</w:t>
+      </w:r>
+      <w:r>
+        <w:rPr>
+          <w:rFonts w:ascii="Times New Roman" w:hAnsi="Times New Roman" w:cs="Times New Roman"/>
+        </w:rPr>
+        <w:t xml:space="preserve"> network would cause that network to crash.</w:t>
+      </w:r>
+      <w:r>
+        <w:rPr>
+          <w:rFonts w:ascii="Times New Roman" w:hAnsi="Times New Roman" w:cs="Times New Roman"/>
+        </w:rPr>
+        <w:t xml:space="preserve"> Moreover, we present the foll</w:t>
+      </w:r>
+    </w:p>
+    <w:p>
+      <w:pPr>
+        <w:pStyle w:val="Heading2"/>
+      </w:pPr>
+      <w:r>
+        <w:t>Summary and conclusions</w:t>
       </w:r>
     </w:p>
     <w:p/>
@@ -1340,24 +1826,6 @@
         <w:pStyle w:val="Heading2"/>
       </w:pPr>
       <w:r>
-        <w:t>Results</w:t>
-      </w:r>
-    </w:p>
-    <w:p/>
-    <w:p>
-      <w:pPr>
-        <w:pStyle w:val="Heading2"/>
-      </w:pPr>
-      <w:r>
-        <w:t>Summary and conclusions</w:t>
-      </w:r>
-    </w:p>
-    <w:p/>
-    <w:p>
-      <w:pPr>
-        <w:pStyle w:val="Heading2"/>
-      </w:pPr>
-      <w:r>
         <w:t>Future work</w:t>
       </w:r>
     </w:p>
@@ -1369,8 +1837,6 @@
           <w:rFonts w:ascii="Times New Roman" w:hAnsi="Times New Roman" w:cs="Times New Roman"/>
         </w:rPr>
       </w:pPr>
-      <w:bookmarkStart w:id="1" w:name="_GoBack"/>
-      <w:bookmarkEnd w:id="1"/>
     </w:p>
     <w:sectPr>
       <w:headerReference w:type="default" r:id="rId9"/>
@@ -4354,7 +4820,7 @@
 </file>
 
 <file path=customXml/itemProps1.xml><?xml version="1.0" encoding="utf-8"?>
-<ds:datastoreItem xmlns:ds="http://schemas.openxmlformats.org/officeDocument/2006/customXml" ds:itemID="{EDBBC10A-2C21-9B45-8BCB-8F2F1C6D8602}">
+<ds:datastoreItem xmlns:ds="http://schemas.openxmlformats.org/officeDocument/2006/customXml" ds:itemID="{867B8328-202C-B049-8EF0-77E694CE8069}">
   <ds:schemaRefs>
     <ds:schemaRef ds:uri="http://schemas.openxmlformats.org/officeDocument/2006/bibliography"/>
   </ds:schemaRefs>

</xml_diff>

<commit_message>
Updated final presentation and report
</commit_message>
<xml_diff>
--- a/Report.docx
+++ b/Report.docx
@@ -265,12 +265,6 @@
           <w:rFonts w:ascii="Times New Roman" w:hAnsi="Times New Roman" w:cs="Times New Roman"/>
         </w:rPr>
         <w:t>use</w:t>
-      </w:r>
-      <w:r>
-        <w:rPr>
-          <w:rFonts w:ascii="Times New Roman" w:hAnsi="Times New Roman" w:cs="Times New Roman"/>
-        </w:rPr>
-        <w:t>d</w:t>
       </w:r>
       <w:r>
         <w:rPr>
@@ -2485,6 +2479,12 @@
         <w:rPr>
           <w:rFonts w:ascii="Times New Roman" w:hAnsi="Times New Roman" w:cs="Times New Roman"/>
         </w:rPr>
+        <w:t xml:space="preserve"> in</w:t>
+      </w:r>
+      <w:r>
+        <w:rPr>
+          <w:rFonts w:ascii="Times New Roman" w:hAnsi="Times New Roman" w:cs="Times New Roman"/>
+        </w:rPr>
         <w:t xml:space="preserve"> </w:t>
       </w:r>
       <w:r>
@@ -2511,13 +2511,10 @@
         <w:fldChar w:fldCharType="separate"/>
       </w:r>
       <w:r>
-        <w:t xml:space="preserve">Figure </w:t>
-      </w:r>
-      <w:r>
-        <w:rPr>
-          <w:noProof/>
-        </w:rPr>
-        <w:t>1</w:t>
+        <w:rPr>
+          <w:rFonts w:ascii="Times New Roman" w:hAnsi="Times New Roman" w:cs="Times New Roman"/>
+        </w:rPr>
+        <w:t>Figure 1</w:t>
       </w:r>
       <w:r>
         <w:rPr>
@@ -2533,10 +2530,17 @@
       </w:r>
       <w:r>
         <w:rPr>
-          <w:noProof/>
-          <w:lang w:val="en-US"/>
-        </w:rPr>
-        <w:t xml:space="preserve"> These could help with identifying critical nodes or areas of the network.</w:t>
+          <w:rFonts w:ascii="Times New Roman" w:hAnsi="Times New Roman" w:cs="Times New Roman"/>
+        </w:rPr>
+        <w:t xml:space="preserve"> These c</w:t>
+      </w:r>
+      <w:bookmarkStart w:id="4" w:name="_GoBack"/>
+      <w:bookmarkEnd w:id="4"/>
+      <w:r>
+        <w:rPr>
+          <w:rFonts w:ascii="Times New Roman" w:hAnsi="Times New Roman" w:cs="Times New Roman"/>
+        </w:rPr>
+        <w:t>ould help with identifying critical nodes or areas of the network.</w:t>
       </w:r>
     </w:p>
     <w:p>
@@ -2548,19 +2552,41 @@
       </w:r>
     </w:p>
     <w:p>
-      <w:r>
+      <w:pPr>
+        <w:spacing w:after="120"/>
+        <w:jc w:val="both"/>
+        <w:rPr>
+          <w:rFonts w:ascii="Times New Roman" w:hAnsi="Times New Roman" w:cs="Times New Roman"/>
+        </w:rPr>
+      </w:pPr>
+      <w:r>
+        <w:rPr>
+          <w:rFonts w:ascii="Times New Roman" w:hAnsi="Times New Roman" w:cs="Times New Roman"/>
+        </w:rPr>
         <w:t xml:space="preserve">We have created a power grid network simulation, which can be used to evaluate whether a network would survive a node failure. </w:t>
       </w:r>
       <w:r>
+        <w:rPr>
+          <w:rFonts w:ascii="Times New Roman" w:hAnsi="Times New Roman" w:cs="Times New Roman"/>
+        </w:rPr>
         <w:t xml:space="preserve">The simulation presents various interesting </w:t>
       </w:r>
       <w:r>
+        <w:rPr>
+          <w:rFonts w:ascii="Times New Roman" w:hAnsi="Times New Roman" w:cs="Times New Roman"/>
+        </w:rPr>
         <w:t>results, which could be used in</w:t>
       </w:r>
       <w:r>
+        <w:rPr>
+          <w:rFonts w:ascii="Times New Roman" w:hAnsi="Times New Roman" w:cs="Times New Roman"/>
+        </w:rPr>
         <w:t xml:space="preserve"> </w:t>
       </w:r>
       <w:r>
+        <w:rPr>
+          <w:rFonts w:ascii="Times New Roman" w:hAnsi="Times New Roman" w:cs="Times New Roman"/>
+        </w:rPr>
         <w:t>evaluating the network. For example, information on potentially critical edges transfering at above 90% of peak bandwidth can help to devise contingency plans for failures of these transmission lines.</w:t>
       </w:r>
     </w:p>
@@ -2654,7 +2680,13 @@
         <w:rPr>
           <w:rFonts w:ascii="Times New Roman" w:hAnsi="Times New Roman" w:cs="Times New Roman"/>
         </w:rPr>
-        <w:t xml:space="preserve"> many nodes crashing at the same time</w:t>
+        <w:t xml:space="preserve"> many nodes crashing </w:t>
+      </w:r>
+      <w:r>
+        <w:rPr>
+          <w:rFonts w:ascii="Times New Roman" w:hAnsi="Times New Roman" w:cs="Times New Roman"/>
+        </w:rPr>
+        <w:t>simultanously</w:t>
       </w:r>
       <w:r>
         <w:rPr>
@@ -2750,8 +2782,6 @@
         </w:rPr>
         <w:t>, and</w:t>
       </w:r>
-      <w:bookmarkStart w:id="4" w:name="_GoBack"/>
-      <w:bookmarkEnd w:id="4"/>
       <w:r>
         <w:rPr>
           <w:rFonts w:ascii="Times New Roman" w:hAnsi="Times New Roman" w:cs="Times New Roman"/>
@@ -6122,7 +6152,7 @@
 </file>
 
 <file path=customXml/itemProps1.xml><?xml version="1.0" encoding="utf-8"?>
-<ds:datastoreItem xmlns:ds="http://schemas.openxmlformats.org/officeDocument/2006/customXml" ds:itemID="{1CAC45AF-7C43-2B4B-9D66-19563084B4AC}">
+<ds:datastoreItem xmlns:ds="http://schemas.openxmlformats.org/officeDocument/2006/customXml" ds:itemID="{FA6D3576-9416-7641-845F-308867E41FBE}">
   <ds:schemaRefs>
     <ds:schemaRef ds:uri="http://schemas.openxmlformats.org/officeDocument/2006/bibliography"/>
   </ds:schemaRefs>

</xml_diff>